<commit_message>
Glossary of terms & updated requirements
</commit_message>
<xml_diff>
--- a/GalleryWalkRequirements.docx
+++ b/GalleryWalkRequirements.docx
@@ -502,8 +502,6 @@
           <w:rFonts w:ascii="Times New Roman" w:hAnsi="Times New Roman" w:cs="Times New Roman"/>
         </w:rPr>
       </w:pPr>
-      <w:bookmarkStart w:id="0" w:name="_GoBack"/>
-      <w:bookmarkEnd w:id="0"/>
     </w:p>
     <w:p>
       <w:pPr>
@@ -811,7 +809,275 @@
         <w:rPr>
           <w:rFonts w:ascii="Times New Roman" w:hAnsi="Times New Roman" w:cs="Times New Roman"/>
         </w:rPr>
-        <w:t>--</w:t>
+        <w:t>--------------------------------------------------</w:t>
+      </w:r>
+      <w:r>
+        <w:rPr>
+          <w:rFonts w:ascii="Times New Roman" w:hAnsi="Times New Roman" w:cs="Times New Roman"/>
+        </w:rPr>
+        <w:t xml:space="preserve"> </w:t>
+      </w:r>
+      <w:r>
+        <w:rPr>
+          <w:rFonts w:ascii="Times New Roman" w:hAnsi="Times New Roman" w:cs="Times New Roman"/>
+          <w:color w:val="FF0000"/>
+        </w:rPr>
+        <w:t>blocker</w:t>
+      </w:r>
+    </w:p>
+    <w:p>
+      <w:pPr>
+        <w:pStyle w:val="ListParagraph"/>
+        <w:numPr>
+          <w:ilvl w:val="0"/>
+          <w:numId w:val="4"/>
+        </w:numPr>
+        <w:rPr>
+          <w:rFonts w:ascii="Times New Roman" w:hAnsi="Times New Roman" w:cs="Times New Roman"/>
+        </w:rPr>
+      </w:pPr>
+      <w:r>
+        <w:rPr>
+          <w:rFonts w:ascii="Times New Roman" w:hAnsi="Times New Roman" w:cs="Times New Roman"/>
+        </w:rPr>
+        <w:t>Log into their account</w:t>
+      </w:r>
+      <w:r>
+        <w:rPr>
+          <w:rFonts w:ascii="Times New Roman" w:hAnsi="Times New Roman" w:cs="Times New Roman"/>
+        </w:rPr>
+        <w:t xml:space="preserve"> -</w:t>
+      </w:r>
+      <w:r>
+        <w:rPr>
+          <w:rFonts w:ascii="Times New Roman" w:hAnsi="Times New Roman" w:cs="Times New Roman"/>
+        </w:rPr>
+        <w:t>---------------------------------------------------</w:t>
+      </w:r>
+      <w:r>
+        <w:rPr>
+          <w:rFonts w:ascii="Times New Roman" w:hAnsi="Times New Roman" w:cs="Times New Roman"/>
+        </w:rPr>
+        <w:t xml:space="preserve"> </w:t>
+      </w:r>
+      <w:r>
+        <w:rPr>
+          <w:rFonts w:ascii="Times New Roman" w:hAnsi="Times New Roman" w:cs="Times New Roman"/>
+          <w:color w:val="FF0000"/>
+        </w:rPr>
+        <w:t>blocker</w:t>
+      </w:r>
+    </w:p>
+    <w:p>
+      <w:pPr>
+        <w:pStyle w:val="ListParagraph"/>
+        <w:numPr>
+          <w:ilvl w:val="0"/>
+          <w:numId w:val="4"/>
+        </w:numPr>
+        <w:rPr>
+          <w:rFonts w:ascii="Times New Roman" w:hAnsi="Times New Roman" w:cs="Times New Roman"/>
+        </w:rPr>
+      </w:pPr>
+      <w:r>
+        <w:rPr>
+          <w:rFonts w:ascii="Times New Roman" w:hAnsi="Times New Roman" w:cs="Times New Roman"/>
+        </w:rPr>
+        <w:t>Edit account information</w:t>
+      </w:r>
+      <w:r>
+        <w:rPr>
+          <w:rFonts w:ascii="Times New Roman" w:hAnsi="Times New Roman" w:cs="Times New Roman"/>
+        </w:rPr>
+        <w:t xml:space="preserve"> </w:t>
+      </w:r>
+      <w:r>
+        <w:rPr>
+          <w:rFonts w:ascii="Times New Roman" w:hAnsi="Times New Roman" w:cs="Times New Roman"/>
+        </w:rPr>
+        <w:t>------------------------------------------------</w:t>
+      </w:r>
+      <w:r>
+        <w:rPr>
+          <w:rFonts w:ascii="Times New Roman" w:hAnsi="Times New Roman" w:cs="Times New Roman"/>
+        </w:rPr>
+        <w:t xml:space="preserve">- </w:t>
+      </w:r>
+      <w:r>
+        <w:rPr>
+          <w:rFonts w:ascii="Times New Roman" w:hAnsi="Times New Roman" w:cs="Times New Roman"/>
+          <w:color w:val="C00000"/>
+        </w:rPr>
+        <w:t>high</w:t>
+      </w:r>
+    </w:p>
+    <w:p>
+      <w:pPr>
+        <w:pStyle w:val="ListParagraph"/>
+        <w:numPr>
+          <w:ilvl w:val="0"/>
+          <w:numId w:val="4"/>
+        </w:numPr>
+        <w:rPr>
+          <w:rFonts w:ascii="Times New Roman" w:hAnsi="Times New Roman" w:cs="Times New Roman"/>
+        </w:rPr>
+      </w:pPr>
+      <w:r>
+        <w:rPr>
+          <w:rFonts w:ascii="Times New Roman" w:hAnsi="Times New Roman" w:cs="Times New Roman"/>
+        </w:rPr>
+        <w:t>Disable their account</w:t>
+      </w:r>
+      <w:r>
+        <w:rPr>
+          <w:rFonts w:ascii="Times New Roman" w:hAnsi="Times New Roman" w:cs="Times New Roman"/>
+        </w:rPr>
+        <w:t xml:space="preserve"> -</w:t>
+      </w:r>
+      <w:r>
+        <w:rPr>
+          <w:rFonts w:ascii="Times New Roman" w:hAnsi="Times New Roman" w:cs="Times New Roman"/>
+        </w:rPr>
+        <w:t>----------------------------------------------------</w:t>
+      </w:r>
+      <w:r>
+        <w:rPr>
+          <w:rFonts w:ascii="Times New Roman" w:hAnsi="Times New Roman" w:cs="Times New Roman"/>
+        </w:rPr>
+        <w:t xml:space="preserve"> low</w:t>
+      </w:r>
+    </w:p>
+    <w:p>
+      <w:pPr>
+        <w:pStyle w:val="ListParagraph"/>
+        <w:numPr>
+          <w:ilvl w:val="0"/>
+          <w:numId w:val="4"/>
+        </w:numPr>
+        <w:rPr>
+          <w:rFonts w:ascii="Times New Roman" w:hAnsi="Times New Roman" w:cs="Times New Roman"/>
+        </w:rPr>
+      </w:pPr>
+      <w:r>
+        <w:rPr>
+          <w:rFonts w:ascii="Times New Roman" w:hAnsi="Times New Roman" w:cs="Times New Roman"/>
+        </w:rPr>
+        <w:t>Enable their account</w:t>
+      </w:r>
+      <w:r>
+        <w:rPr>
+          <w:rFonts w:ascii="Times New Roman" w:hAnsi="Times New Roman" w:cs="Times New Roman"/>
+        </w:rPr>
+        <w:t xml:space="preserve"> -</w:t>
+      </w:r>
+      <w:r>
+        <w:rPr>
+          <w:rFonts w:ascii="Times New Roman" w:hAnsi="Times New Roman" w:cs="Times New Roman"/>
+        </w:rPr>
+        <w:t>-----------------------------------------------------</w:t>
+      </w:r>
+      <w:r>
+        <w:rPr>
+          <w:rFonts w:ascii="Times New Roman" w:hAnsi="Times New Roman" w:cs="Times New Roman"/>
+        </w:rPr>
+        <w:t xml:space="preserve"> low</w:t>
+      </w:r>
+    </w:p>
+    <w:p>
+      <w:pPr>
+        <w:pStyle w:val="ListParagraph"/>
+        <w:numPr>
+          <w:ilvl w:val="0"/>
+          <w:numId w:val="4"/>
+        </w:numPr>
+        <w:rPr>
+          <w:rFonts w:ascii="Times New Roman" w:hAnsi="Times New Roman" w:cs="Times New Roman"/>
+        </w:rPr>
+      </w:pPr>
+      <w:r>
+        <w:rPr>
+          <w:rFonts w:ascii="Times New Roman" w:hAnsi="Times New Roman" w:cs="Times New Roman"/>
+        </w:rPr>
+        <w:t>Add and edit Owned Galleries -</w:t>
+      </w:r>
+      <w:r>
+        <w:rPr>
+          <w:rFonts w:ascii="Times New Roman" w:hAnsi="Times New Roman" w:cs="Times New Roman"/>
+        </w:rPr>
+        <w:t>-----------------------------------------</w:t>
+      </w:r>
+      <w:r>
+        <w:rPr>
+          <w:rFonts w:ascii="Times New Roman" w:hAnsi="Times New Roman" w:cs="Times New Roman"/>
+        </w:rPr>
+        <w:t xml:space="preserve"> </w:t>
+      </w:r>
+      <w:r>
+        <w:rPr>
+          <w:rFonts w:ascii="Times New Roman" w:hAnsi="Times New Roman" w:cs="Times New Roman"/>
+          <w:color w:val="C00000"/>
+        </w:rPr>
+        <w:t>high</w:t>
+      </w:r>
+    </w:p>
+    <w:p>
+      <w:pPr>
+        <w:pStyle w:val="ListParagraph"/>
+        <w:numPr>
+          <w:ilvl w:val="0"/>
+          <w:numId w:val="4"/>
+        </w:numPr>
+        <w:rPr>
+          <w:rFonts w:ascii="Times New Roman" w:hAnsi="Times New Roman" w:cs="Times New Roman"/>
+        </w:rPr>
+      </w:pPr>
+      <w:r>
+        <w:rPr>
+          <w:rFonts w:ascii="Times New Roman" w:hAnsi="Times New Roman" w:cs="Times New Roman"/>
+        </w:rPr>
+        <w:t xml:space="preserve">Add </w:t>
+      </w:r>
+      <w:r>
+        <w:rPr>
+          <w:rFonts w:ascii="Times New Roman" w:hAnsi="Times New Roman" w:cs="Times New Roman"/>
+        </w:rPr>
+        <w:t>and edit</w:t>
+      </w:r>
+      <w:r>
+        <w:rPr>
+          <w:rFonts w:ascii="Times New Roman" w:hAnsi="Times New Roman" w:cs="Times New Roman"/>
+        </w:rPr>
+        <w:t xml:space="preserve"> </w:t>
+      </w:r>
+      <w:r>
+        <w:rPr>
+          <w:rFonts w:ascii="Times New Roman" w:hAnsi="Times New Roman" w:cs="Times New Roman"/>
+        </w:rPr>
+        <w:t>Gallery</w:t>
+      </w:r>
+      <w:r>
+        <w:rPr>
+          <w:rFonts w:ascii="Times New Roman" w:hAnsi="Times New Roman" w:cs="Times New Roman"/>
+        </w:rPr>
+        <w:t xml:space="preserve"> storefront</w:t>
+      </w:r>
+      <w:r>
+        <w:rPr>
+          <w:rFonts w:ascii="Times New Roman" w:hAnsi="Times New Roman" w:cs="Times New Roman"/>
+        </w:rPr>
+        <w:t xml:space="preserve"> image</w:t>
+      </w:r>
+      <w:r>
+        <w:rPr>
+          <w:rFonts w:ascii="Times New Roman" w:hAnsi="Times New Roman" w:cs="Times New Roman"/>
+        </w:rPr>
+        <w:t>s</w:t>
+      </w:r>
+      <w:r>
+        <w:rPr>
+          <w:rFonts w:ascii="Times New Roman" w:hAnsi="Times New Roman" w:cs="Times New Roman"/>
+        </w:rPr>
+        <w:t xml:space="preserve"> -</w:t>
       </w:r>
       <w:r>
         <w:rPr>
@@ -823,7 +1089,67 @@
         <w:rPr>
           <w:rFonts w:ascii="Times New Roman" w:hAnsi="Times New Roman" w:cs="Times New Roman"/>
         </w:rPr>
-        <w:t>------------------</w:t>
+        <w:t xml:space="preserve"> medium</w:t>
+      </w:r>
+    </w:p>
+    <w:p>
+      <w:pPr>
+        <w:pStyle w:val="ListParagraph"/>
+        <w:numPr>
+          <w:ilvl w:val="0"/>
+          <w:numId w:val="4"/>
+        </w:numPr>
+        <w:rPr>
+          <w:rFonts w:ascii="Times New Roman" w:hAnsi="Times New Roman" w:cs="Times New Roman"/>
+        </w:rPr>
+      </w:pPr>
+      <w:r>
+        <w:rPr>
+          <w:rFonts w:ascii="Times New Roman" w:hAnsi="Times New Roman" w:cs="Times New Roman"/>
+        </w:rPr>
+        <w:t>Add and edit Gallery information</w:t>
+      </w:r>
+      <w:r>
+        <w:rPr>
+          <w:rFonts w:ascii="Times New Roman" w:hAnsi="Times New Roman" w:cs="Times New Roman"/>
+        </w:rPr>
+        <w:t xml:space="preserve"> -</w:t>
+      </w:r>
+      <w:r>
+        <w:rPr>
+          <w:rFonts w:ascii="Times New Roman" w:hAnsi="Times New Roman" w:cs="Times New Roman"/>
+        </w:rPr>
+        <w:t>-------------------------------------</w:t>
+      </w:r>
+      <w:r>
+        <w:rPr>
+          <w:rFonts w:ascii="Times New Roman" w:hAnsi="Times New Roman" w:cs="Times New Roman"/>
+        </w:rPr>
+        <w:t xml:space="preserve"> medium</w:t>
+      </w:r>
+    </w:p>
+    <w:p>
+      <w:pPr>
+        <w:pStyle w:val="ListParagraph"/>
+        <w:numPr>
+          <w:ilvl w:val="0"/>
+          <w:numId w:val="4"/>
+        </w:numPr>
+        <w:rPr>
+          <w:rFonts w:ascii="Times New Roman" w:hAnsi="Times New Roman" w:cs="Times New Roman"/>
+        </w:rPr>
+      </w:pPr>
+      <w:r>
+        <w:rPr>
+          <w:rFonts w:ascii="Times New Roman" w:hAnsi="Times New Roman" w:cs="Times New Roman"/>
+        </w:rPr>
+        <w:t>Add and edit Exhibited Artwork -</w:t>
+      </w:r>
+      <w:r>
+        <w:rPr>
+          <w:rFonts w:ascii="Times New Roman" w:hAnsi="Times New Roman" w:cs="Times New Roman"/>
+        </w:rPr>
+        <w:t>--------------------------------------</w:t>
       </w:r>
       <w:r>
         <w:rPr>
@@ -834,9 +1160,9 @@
       <w:r>
         <w:rPr>
           <w:rFonts w:ascii="Times New Roman" w:hAnsi="Times New Roman" w:cs="Times New Roman"/>
-          <w:color w:val="FF0000"/>
-        </w:rPr>
-        <w:t>blocker</w:t>
+          <w:color w:val="C00000"/>
+        </w:rPr>
+        <w:t>high</w:t>
       </w:r>
     </w:p>
     <w:p>
@@ -854,7 +1180,123 @@
         <w:rPr>
           <w:rFonts w:ascii="Times New Roman" w:hAnsi="Times New Roman" w:cs="Times New Roman"/>
         </w:rPr>
-        <w:t>Log into their account</w:t>
+        <w:t xml:space="preserve">Add and edit Artwork images </w:t>
+      </w:r>
+      <w:r>
+        <w:rPr>
+          <w:rFonts w:ascii="Times New Roman" w:hAnsi="Times New Roman" w:cs="Times New Roman"/>
+        </w:rPr>
+        <w:t>-</w:t>
+      </w:r>
+      <w:r>
+        <w:rPr>
+          <w:rFonts w:ascii="Times New Roman" w:hAnsi="Times New Roman" w:cs="Times New Roman"/>
+        </w:rPr>
+        <w:t>-----------------------------------------</w:t>
+      </w:r>
+      <w:r>
+        <w:rPr>
+          <w:rFonts w:ascii="Times New Roman" w:hAnsi="Times New Roman" w:cs="Times New Roman"/>
+        </w:rPr>
+        <w:t xml:space="preserve"> medium</w:t>
+      </w:r>
+    </w:p>
+    <w:p>
+      <w:pPr>
+        <w:pStyle w:val="ListParagraph"/>
+        <w:numPr>
+          <w:ilvl w:val="0"/>
+          <w:numId w:val="4"/>
+        </w:numPr>
+        <w:rPr>
+          <w:rFonts w:ascii="Times New Roman" w:hAnsi="Times New Roman" w:cs="Times New Roman"/>
+        </w:rPr>
+      </w:pPr>
+      <w:r>
+        <w:rPr>
+          <w:rFonts w:ascii="Times New Roman" w:hAnsi="Times New Roman" w:cs="Times New Roman"/>
+        </w:rPr>
+        <w:t xml:space="preserve">Add and edit </w:t>
+      </w:r>
+      <w:r>
+        <w:rPr>
+          <w:rFonts w:ascii="Times New Roman" w:hAnsi="Times New Roman" w:cs="Times New Roman"/>
+        </w:rPr>
+        <w:t>Artwork</w:t>
+      </w:r>
+      <w:r>
+        <w:rPr>
+          <w:rFonts w:ascii="Times New Roman" w:hAnsi="Times New Roman" w:cs="Times New Roman"/>
+        </w:rPr>
+        <w:t xml:space="preserve"> information</w:t>
+      </w:r>
+      <w:r>
+        <w:rPr>
+          <w:rFonts w:ascii="Times New Roman" w:hAnsi="Times New Roman" w:cs="Times New Roman"/>
+        </w:rPr>
+        <w:t xml:space="preserve"> </w:t>
+      </w:r>
+      <w:r>
+        <w:rPr>
+          <w:rFonts w:ascii="Times New Roman" w:hAnsi="Times New Roman" w:cs="Times New Roman"/>
+        </w:rPr>
+        <w:t>-----------------------------------</w:t>
+      </w:r>
+      <w:r>
+        <w:rPr>
+          <w:rFonts w:ascii="Times New Roman" w:hAnsi="Times New Roman" w:cs="Times New Roman"/>
+        </w:rPr>
+        <w:t xml:space="preserve"> medium</w:t>
+      </w:r>
+    </w:p>
+    <w:p>
+      <w:pPr>
+        <w:pStyle w:val="ListParagraph"/>
+        <w:numPr>
+          <w:ilvl w:val="0"/>
+          <w:numId w:val="4"/>
+        </w:numPr>
+        <w:rPr>
+          <w:rFonts w:ascii="Times New Roman" w:hAnsi="Times New Roman" w:cs="Times New Roman"/>
+        </w:rPr>
+      </w:pPr>
+      <w:r>
+        <w:rPr>
+          <w:rFonts w:ascii="Times New Roman" w:hAnsi="Times New Roman" w:cs="Times New Roman"/>
+        </w:rPr>
+        <w:t xml:space="preserve">Add and edit exhibited Artist ------------------------------------------ </w:t>
+      </w:r>
+      <w:r>
+        <w:rPr>
+          <w:rFonts w:ascii="Times New Roman" w:hAnsi="Times New Roman" w:cs="Times New Roman"/>
+          <w:color w:val="C00000"/>
+        </w:rPr>
+        <w:t>h</w:t>
+      </w:r>
+      <w:r>
+        <w:rPr>
+          <w:rFonts w:ascii="Times New Roman" w:hAnsi="Times New Roman" w:cs="Times New Roman"/>
+          <w:color w:val="C00000"/>
+        </w:rPr>
+        <w:t>igh</w:t>
+      </w:r>
+    </w:p>
+    <w:p>
+      <w:pPr>
+        <w:pStyle w:val="ListParagraph"/>
+        <w:numPr>
+          <w:ilvl w:val="0"/>
+          <w:numId w:val="4"/>
+        </w:numPr>
+        <w:rPr>
+          <w:rFonts w:ascii="Times New Roman" w:hAnsi="Times New Roman" w:cs="Times New Roman"/>
+        </w:rPr>
+      </w:pPr>
+      <w:r>
+        <w:rPr>
+          <w:rFonts w:ascii="Times New Roman" w:hAnsi="Times New Roman" w:cs="Times New Roman"/>
+        </w:rPr>
+        <w:t>Add and edit Artist images</w:t>
       </w:r>
       <w:r>
         <w:rPr>
@@ -866,19 +1308,31 @@
         <w:rPr>
           <w:rFonts w:ascii="Times New Roman" w:hAnsi="Times New Roman" w:cs="Times New Roman"/>
         </w:rPr>
-        <w:t>----------------------</w:t>
-      </w:r>
-      <w:r>
-        <w:rPr>
-          <w:rFonts w:ascii="Times New Roman" w:hAnsi="Times New Roman" w:cs="Times New Roman"/>
-        </w:rPr>
-        <w:t>-------------------------</w:t>
-      </w:r>
-      <w:r>
-        <w:rPr>
-          <w:rFonts w:ascii="Times New Roman" w:hAnsi="Times New Roman" w:cs="Times New Roman"/>
-        </w:rPr>
-        <w:t>----</w:t>
+        <w:t>-------------------------------------------</w:t>
+      </w:r>
+      <w:r>
+        <w:rPr>
+          <w:rFonts w:ascii="Times New Roman" w:hAnsi="Times New Roman" w:cs="Times New Roman"/>
+        </w:rPr>
+        <w:t xml:space="preserve"> medium</w:t>
+      </w:r>
+    </w:p>
+    <w:p>
+      <w:pPr>
+        <w:pStyle w:val="ListParagraph"/>
+        <w:numPr>
+          <w:ilvl w:val="0"/>
+          <w:numId w:val="4"/>
+        </w:numPr>
+        <w:rPr>
+          <w:rFonts w:ascii="Times New Roman" w:hAnsi="Times New Roman" w:cs="Times New Roman"/>
+        </w:rPr>
+      </w:pPr>
+      <w:r>
+        <w:rPr>
+          <w:rFonts w:ascii="Times New Roman" w:hAnsi="Times New Roman" w:cs="Times New Roman"/>
+        </w:rPr>
+        <w:t>Add and edit Artist information</w:t>
       </w:r>
       <w:r>
         <w:rPr>
@@ -889,82 +1343,125 @@
       <w:r>
         <w:rPr>
           <w:rFonts w:ascii="Times New Roman" w:hAnsi="Times New Roman" w:cs="Times New Roman"/>
-          <w:color w:val="FF0000"/>
-        </w:rPr>
-        <w:t>blocker</w:t>
-      </w:r>
-    </w:p>
-    <w:p>
-      <w:pPr>
-        <w:pStyle w:val="ListParagraph"/>
-        <w:numPr>
-          <w:ilvl w:val="0"/>
-          <w:numId w:val="4"/>
-        </w:numPr>
-        <w:rPr>
-          <w:rFonts w:ascii="Times New Roman" w:hAnsi="Times New Roman" w:cs="Times New Roman"/>
-        </w:rPr>
-      </w:pPr>
-      <w:r>
-        <w:rPr>
-          <w:rFonts w:ascii="Times New Roman" w:hAnsi="Times New Roman" w:cs="Times New Roman"/>
-        </w:rPr>
-        <w:t>Edit account information</w:t>
-      </w:r>
-      <w:r>
-        <w:rPr>
-          <w:rFonts w:ascii="Times New Roman" w:hAnsi="Times New Roman" w:cs="Times New Roman"/>
-        </w:rPr>
-        <w:t xml:space="preserve"> </w:t>
-      </w:r>
-      <w:r>
-        <w:rPr>
-          <w:rFonts w:ascii="Times New Roman" w:hAnsi="Times New Roman" w:cs="Times New Roman"/>
-        </w:rPr>
-        <w:t>------------------</w:t>
-      </w:r>
-      <w:r>
-        <w:rPr>
-          <w:rFonts w:ascii="Times New Roman" w:hAnsi="Times New Roman" w:cs="Times New Roman"/>
-        </w:rPr>
-        <w:t>-------------------------</w:t>
-      </w:r>
-      <w:r>
-        <w:rPr>
-          <w:rFonts w:ascii="Times New Roman" w:hAnsi="Times New Roman" w:cs="Times New Roman"/>
-        </w:rPr>
-        <w:t>-----</w:t>
-      </w:r>
-      <w:r>
-        <w:rPr>
-          <w:rFonts w:ascii="Times New Roman" w:hAnsi="Times New Roman" w:cs="Times New Roman"/>
-        </w:rPr>
-        <w:t xml:space="preserve">- </w:t>
-      </w:r>
-      <w:r>
-        <w:rPr>
-          <w:rFonts w:ascii="Times New Roman" w:hAnsi="Times New Roman" w:cs="Times New Roman"/>
-          <w:color w:val="C00000"/>
-        </w:rPr>
-        <w:t>high</w:t>
-      </w:r>
-    </w:p>
-    <w:p>
-      <w:pPr>
-        <w:pStyle w:val="ListParagraph"/>
-        <w:numPr>
-          <w:ilvl w:val="0"/>
-          <w:numId w:val="4"/>
-        </w:numPr>
-        <w:rPr>
-          <w:rFonts w:ascii="Times New Roman" w:hAnsi="Times New Roman" w:cs="Times New Roman"/>
-        </w:rPr>
-      </w:pPr>
-      <w:r>
-        <w:rPr>
-          <w:rFonts w:ascii="Times New Roman" w:hAnsi="Times New Roman" w:cs="Times New Roman"/>
-        </w:rPr>
-        <w:t>Disable their account</w:t>
+        </w:rPr>
+        <w:t>--------------------------------------</w:t>
+      </w:r>
+      <w:r>
+        <w:rPr>
+          <w:rFonts w:ascii="Times New Roman" w:hAnsi="Times New Roman" w:cs="Times New Roman"/>
+        </w:rPr>
+        <w:t>- medium</w:t>
+      </w:r>
+    </w:p>
+    <w:p>
+      <w:pPr>
+        <w:pStyle w:val="ListParagraph"/>
+        <w:ind w:left="2160"/>
+        <w:rPr>
+          <w:rFonts w:ascii="Times New Roman" w:hAnsi="Times New Roman" w:cs="Times New Roman"/>
+        </w:rPr>
+      </w:pPr>
+    </w:p>
+    <w:p>
+      <w:pPr>
+        <w:pStyle w:val="ListParagraph"/>
+        <w:ind w:left="2160"/>
+        <w:rPr>
+          <w:rFonts w:ascii="Times New Roman" w:hAnsi="Times New Roman" w:cs="Times New Roman"/>
+        </w:rPr>
+      </w:pPr>
+    </w:p>
+    <w:p>
+      <w:pPr>
+        <w:pStyle w:val="ListParagraph"/>
+        <w:ind w:left="2160"/>
+        <w:rPr>
+          <w:rFonts w:ascii="Times New Roman" w:hAnsi="Times New Roman" w:cs="Times New Roman"/>
+        </w:rPr>
+      </w:pPr>
+    </w:p>
+    <w:p>
+      <w:pPr>
+        <w:pStyle w:val="ListParagraph"/>
+        <w:numPr>
+          <w:ilvl w:val="0"/>
+          <w:numId w:val="2"/>
+        </w:numPr>
+        <w:rPr>
+          <w:rFonts w:ascii="Times New Roman" w:hAnsi="Times New Roman" w:cs="Times New Roman"/>
+        </w:rPr>
+      </w:pPr>
+      <w:r>
+        <w:rPr>
+          <w:rFonts w:ascii="Times New Roman" w:hAnsi="Times New Roman" w:cs="Times New Roman"/>
+        </w:rPr>
+        <w:t xml:space="preserve">The system shall allow </w:t>
+      </w:r>
+      <w:r>
+        <w:rPr>
+          <w:rFonts w:ascii="Times New Roman" w:hAnsi="Times New Roman" w:cs="Times New Roman"/>
+        </w:rPr>
+        <w:t xml:space="preserve">Any Users </w:t>
+      </w:r>
+      <w:r>
+        <w:rPr>
+          <w:rFonts w:ascii="Times New Roman" w:hAnsi="Times New Roman" w:cs="Times New Roman"/>
+        </w:rPr>
+        <w:t>to</w:t>
+      </w:r>
+      <w:r>
+        <w:rPr>
+          <w:rFonts w:ascii="Times New Roman" w:hAnsi="Times New Roman" w:cs="Times New Roman"/>
+        </w:rPr>
+        <w:t>:</w:t>
+      </w:r>
+    </w:p>
+    <w:p>
+      <w:pPr>
+        <w:pStyle w:val="ListParagraph"/>
+        <w:numPr>
+          <w:ilvl w:val="0"/>
+          <w:numId w:val="5"/>
+        </w:numPr>
+        <w:rPr>
+          <w:rFonts w:ascii="Times New Roman" w:hAnsi="Times New Roman" w:cs="Times New Roman"/>
+        </w:rPr>
+      </w:pPr>
+      <w:r>
+        <w:rPr>
+          <w:rFonts w:ascii="Times New Roman" w:hAnsi="Times New Roman" w:cs="Times New Roman"/>
+        </w:rPr>
+        <w:t>View a list of galleries in alphabetical order based on gallery name</w:t>
+      </w:r>
+      <w:r>
+        <w:rPr>
+          <w:rFonts w:ascii="Times New Roman" w:hAnsi="Times New Roman" w:cs="Times New Roman"/>
+        </w:rPr>
+        <w:t xml:space="preserve"> --</w:t>
+      </w:r>
+      <w:r>
+        <w:rPr>
+          <w:rFonts w:ascii="Times New Roman" w:hAnsi="Times New Roman" w:cs="Times New Roman"/>
+        </w:rPr>
+        <w:t xml:space="preserve"> medium</w:t>
+      </w:r>
+    </w:p>
+    <w:p>
+      <w:pPr>
+        <w:pStyle w:val="ListParagraph"/>
+        <w:numPr>
+          <w:ilvl w:val="0"/>
+          <w:numId w:val="5"/>
+        </w:numPr>
+        <w:rPr>
+          <w:rFonts w:ascii="Times New Roman" w:hAnsi="Times New Roman" w:cs="Times New Roman"/>
+        </w:rPr>
+      </w:pPr>
+      <w:r>
+        <w:rPr>
+          <w:rFonts w:ascii="Times New Roman" w:hAnsi="Times New Roman" w:cs="Times New Roman"/>
+        </w:rPr>
+        <w:t>View the information pertaining to specific galleries</w:t>
       </w:r>
       <w:r>
         <w:rPr>
@@ -982,37 +1479,25 @@
         <w:rPr>
           <w:rFonts w:ascii="Times New Roman" w:hAnsi="Times New Roman" w:cs="Times New Roman"/>
         </w:rPr>
-        <w:t>-------------------------</w:t>
-      </w:r>
-      <w:r>
-        <w:rPr>
-          <w:rFonts w:ascii="Times New Roman" w:hAnsi="Times New Roman" w:cs="Times New Roman"/>
-        </w:rPr>
-        <w:t>--------</w:t>
-      </w:r>
-      <w:r>
-        <w:rPr>
-          <w:rFonts w:ascii="Times New Roman" w:hAnsi="Times New Roman" w:cs="Times New Roman"/>
-        </w:rPr>
-        <w:t xml:space="preserve"> low</w:t>
-      </w:r>
-    </w:p>
-    <w:p>
-      <w:pPr>
-        <w:pStyle w:val="ListParagraph"/>
-        <w:numPr>
-          <w:ilvl w:val="0"/>
-          <w:numId w:val="4"/>
-        </w:numPr>
-        <w:rPr>
-          <w:rFonts w:ascii="Times New Roman" w:hAnsi="Times New Roman" w:cs="Times New Roman"/>
-        </w:rPr>
-      </w:pPr>
-      <w:r>
-        <w:rPr>
-          <w:rFonts w:ascii="Times New Roman" w:hAnsi="Times New Roman" w:cs="Times New Roman"/>
-        </w:rPr>
-        <w:t>Enable their account</w:t>
+        <w:t xml:space="preserve"> medium</w:t>
+      </w:r>
+    </w:p>
+    <w:p>
+      <w:pPr>
+        <w:pStyle w:val="ListParagraph"/>
+        <w:numPr>
+          <w:ilvl w:val="0"/>
+          <w:numId w:val="5"/>
+        </w:numPr>
+        <w:rPr>
+          <w:rFonts w:ascii="Times New Roman" w:hAnsi="Times New Roman" w:cs="Times New Roman"/>
+        </w:rPr>
+      </w:pPr>
+      <w:r>
+        <w:rPr>
+          <w:rFonts w:ascii="Times New Roman" w:hAnsi="Times New Roman" w:cs="Times New Roman"/>
+        </w:rPr>
+        <w:t>View the Artwork images pertaining to that specific gallery</w:t>
       </w:r>
       <w:r>
         <w:rPr>
@@ -1024,134 +1509,31 @@
         <w:rPr>
           <w:rFonts w:ascii="Times New Roman" w:hAnsi="Times New Roman" w:cs="Times New Roman"/>
         </w:rPr>
-        <w:t>-----------------</w:t>
-      </w:r>
-      <w:r>
-        <w:rPr>
-          <w:rFonts w:ascii="Times New Roman" w:hAnsi="Times New Roman" w:cs="Times New Roman"/>
-        </w:rPr>
-        <w:t>-------------------------</w:t>
-      </w:r>
-      <w:r>
-        <w:rPr>
-          <w:rFonts w:ascii="Times New Roman" w:hAnsi="Times New Roman" w:cs="Times New Roman"/>
-        </w:rPr>
-        <w:t>-----------</w:t>
-      </w:r>
-      <w:r>
-        <w:rPr>
-          <w:rFonts w:ascii="Times New Roman" w:hAnsi="Times New Roman" w:cs="Times New Roman"/>
-        </w:rPr>
-        <w:t xml:space="preserve"> low</w:t>
-      </w:r>
-    </w:p>
-    <w:p>
-      <w:pPr>
-        <w:pStyle w:val="ListParagraph"/>
-        <w:numPr>
-          <w:ilvl w:val="0"/>
-          <w:numId w:val="4"/>
-        </w:numPr>
-        <w:rPr>
-          <w:rFonts w:ascii="Times New Roman" w:hAnsi="Times New Roman" w:cs="Times New Roman"/>
-        </w:rPr>
-      </w:pPr>
-      <w:r>
-        <w:rPr>
-          <w:rFonts w:ascii="Times New Roman" w:hAnsi="Times New Roman" w:cs="Times New Roman"/>
-        </w:rPr>
-        <w:t>Add and edit Owned Galleries -</w:t>
-      </w:r>
-      <w:r>
-        <w:rPr>
-          <w:rFonts w:ascii="Times New Roman" w:hAnsi="Times New Roman" w:cs="Times New Roman"/>
-        </w:rPr>
-        <w:t>-----</w:t>
-      </w:r>
-      <w:r>
-        <w:rPr>
-          <w:rFonts w:ascii="Times New Roman" w:hAnsi="Times New Roman" w:cs="Times New Roman"/>
-        </w:rPr>
-        <w:t>-------------------------</w:t>
-      </w:r>
-      <w:r>
-        <w:rPr>
-          <w:rFonts w:ascii="Times New Roman" w:hAnsi="Times New Roman" w:cs="Times New Roman"/>
-        </w:rPr>
-        <w:t>-----------</w:t>
-      </w:r>
-      <w:r>
-        <w:rPr>
-          <w:rFonts w:ascii="Times New Roman" w:hAnsi="Times New Roman" w:cs="Times New Roman"/>
-        </w:rPr>
-        <w:t xml:space="preserve"> </w:t>
-      </w:r>
-      <w:r>
-        <w:rPr>
-          <w:rFonts w:ascii="Times New Roman" w:hAnsi="Times New Roman" w:cs="Times New Roman"/>
-          <w:color w:val="C00000"/>
-        </w:rPr>
-        <w:t>high</w:t>
-      </w:r>
-    </w:p>
-    <w:p>
-      <w:pPr>
-        <w:pStyle w:val="ListParagraph"/>
-        <w:numPr>
-          <w:ilvl w:val="0"/>
-          <w:numId w:val="4"/>
-        </w:numPr>
-        <w:rPr>
-          <w:rFonts w:ascii="Times New Roman" w:hAnsi="Times New Roman" w:cs="Times New Roman"/>
-        </w:rPr>
-      </w:pPr>
-      <w:r>
-        <w:rPr>
-          <w:rFonts w:ascii="Times New Roman" w:hAnsi="Times New Roman" w:cs="Times New Roman"/>
-        </w:rPr>
-        <w:t xml:space="preserve">Add </w:t>
-      </w:r>
-      <w:r>
-        <w:rPr>
-          <w:rFonts w:ascii="Times New Roman" w:hAnsi="Times New Roman" w:cs="Times New Roman"/>
-        </w:rPr>
-        <w:t>and edit</w:t>
-      </w:r>
-      <w:r>
-        <w:rPr>
-          <w:rFonts w:ascii="Times New Roman" w:hAnsi="Times New Roman" w:cs="Times New Roman"/>
-        </w:rPr>
-        <w:t xml:space="preserve"> </w:t>
-      </w:r>
-      <w:r>
-        <w:rPr>
-          <w:rFonts w:ascii="Times New Roman" w:hAnsi="Times New Roman" w:cs="Times New Roman"/>
-        </w:rPr>
-        <w:t>Gallery</w:t>
-      </w:r>
-      <w:r>
-        <w:rPr>
-          <w:rFonts w:ascii="Times New Roman" w:hAnsi="Times New Roman" w:cs="Times New Roman"/>
-        </w:rPr>
-        <w:t xml:space="preserve"> storefront</w:t>
-      </w:r>
-      <w:r>
-        <w:rPr>
-          <w:rFonts w:ascii="Times New Roman" w:hAnsi="Times New Roman" w:cs="Times New Roman"/>
-        </w:rPr>
-        <w:t xml:space="preserve"> image</w:t>
-      </w:r>
-      <w:r>
-        <w:rPr>
-          <w:rFonts w:ascii="Times New Roman" w:hAnsi="Times New Roman" w:cs="Times New Roman"/>
-        </w:rPr>
-        <w:t>s</w:t>
-      </w:r>
-      <w:r>
-        <w:rPr>
-          <w:rFonts w:ascii="Times New Roman" w:hAnsi="Times New Roman" w:cs="Times New Roman"/>
-        </w:rPr>
-        <w:t xml:space="preserve"> -</w:t>
+        <w:t>----------</w:t>
+      </w:r>
+      <w:r>
+        <w:rPr>
+          <w:rFonts w:ascii="Times New Roman" w:hAnsi="Times New Roman" w:cs="Times New Roman"/>
+        </w:rPr>
+        <w:t xml:space="preserve"> medium</w:t>
+      </w:r>
+    </w:p>
+    <w:p>
+      <w:pPr>
+        <w:pStyle w:val="ListParagraph"/>
+        <w:numPr>
+          <w:ilvl w:val="0"/>
+          <w:numId w:val="5"/>
+        </w:numPr>
+        <w:rPr>
+          <w:rFonts w:ascii="Times New Roman" w:hAnsi="Times New Roman" w:cs="Times New Roman"/>
+        </w:rPr>
+      </w:pPr>
+      <w:r>
+        <w:rPr>
+          <w:rFonts w:ascii="Times New Roman" w:hAnsi="Times New Roman" w:cs="Times New Roman"/>
+        </w:rPr>
+        <w:t>View the Artist pertaining to that specific gallery ---</w:t>
       </w:r>
       <w:r>
         <w:rPr>
@@ -1163,619 +1545,7 @@
         <w:rPr>
           <w:rFonts w:ascii="Times New Roman" w:hAnsi="Times New Roman" w:cs="Times New Roman"/>
         </w:rPr>
-        <w:t>-------------------------</w:t>
-      </w:r>
-      <w:r>
-        <w:rPr>
-          <w:rFonts w:ascii="Times New Roman" w:hAnsi="Times New Roman" w:cs="Times New Roman"/>
-        </w:rPr>
-        <w:t>----</w:t>
-      </w:r>
-      <w:r>
-        <w:rPr>
-          <w:rFonts w:ascii="Times New Roman" w:hAnsi="Times New Roman" w:cs="Times New Roman"/>
-        </w:rPr>
-        <w:t xml:space="preserve"> medium</w:t>
-      </w:r>
-    </w:p>
-    <w:p>
-      <w:pPr>
-        <w:pStyle w:val="ListParagraph"/>
-        <w:numPr>
-          <w:ilvl w:val="0"/>
-          <w:numId w:val="4"/>
-        </w:numPr>
-        <w:rPr>
-          <w:rFonts w:ascii="Times New Roman" w:hAnsi="Times New Roman" w:cs="Times New Roman"/>
-        </w:rPr>
-      </w:pPr>
-      <w:r>
-        <w:rPr>
-          <w:rFonts w:ascii="Times New Roman" w:hAnsi="Times New Roman" w:cs="Times New Roman"/>
-        </w:rPr>
-        <w:t>Add and edit Gallery information</w:t>
-      </w:r>
-      <w:r>
-        <w:rPr>
-          <w:rFonts w:ascii="Times New Roman" w:hAnsi="Times New Roman" w:cs="Times New Roman"/>
-        </w:rPr>
-        <w:t xml:space="preserve"> -</w:t>
-      </w:r>
-      <w:r>
-        <w:rPr>
-          <w:rFonts w:ascii="Times New Roman" w:hAnsi="Times New Roman" w:cs="Times New Roman"/>
-        </w:rPr>
-        <w:t>-------</w:t>
-      </w:r>
-      <w:r>
-        <w:rPr>
-          <w:rFonts w:ascii="Times New Roman" w:hAnsi="Times New Roman" w:cs="Times New Roman"/>
-        </w:rPr>
-        <w:t>-------------------------</w:t>
-      </w:r>
-      <w:r>
-        <w:rPr>
-          <w:rFonts w:ascii="Times New Roman" w:hAnsi="Times New Roman" w:cs="Times New Roman"/>
-        </w:rPr>
-        <w:t>-----</w:t>
-      </w:r>
-      <w:r>
-        <w:rPr>
-          <w:rFonts w:ascii="Times New Roman" w:hAnsi="Times New Roman" w:cs="Times New Roman"/>
-        </w:rPr>
-        <w:t xml:space="preserve"> medium</w:t>
-      </w:r>
-    </w:p>
-    <w:p>
-      <w:pPr>
-        <w:pStyle w:val="ListParagraph"/>
-        <w:numPr>
-          <w:ilvl w:val="0"/>
-          <w:numId w:val="4"/>
-        </w:numPr>
-        <w:rPr>
-          <w:rFonts w:ascii="Times New Roman" w:hAnsi="Times New Roman" w:cs="Times New Roman"/>
-        </w:rPr>
-      </w:pPr>
-      <w:r>
-        <w:rPr>
-          <w:rFonts w:ascii="Times New Roman" w:hAnsi="Times New Roman" w:cs="Times New Roman"/>
-        </w:rPr>
-        <w:t>Add and edit Exhibited Artwork -</w:t>
-      </w:r>
-      <w:r>
-        <w:rPr>
-          <w:rFonts w:ascii="Times New Roman" w:hAnsi="Times New Roman" w:cs="Times New Roman"/>
-        </w:rPr>
-        <w:t>---------</w:t>
-      </w:r>
-      <w:r>
-        <w:rPr>
-          <w:rFonts w:ascii="Times New Roman" w:hAnsi="Times New Roman" w:cs="Times New Roman"/>
-        </w:rPr>
-        <w:t>-------------------------</w:t>
-      </w:r>
-      <w:r>
-        <w:rPr>
-          <w:rFonts w:ascii="Times New Roman" w:hAnsi="Times New Roman" w:cs="Times New Roman"/>
-        </w:rPr>
-        <w:t>----</w:t>
-      </w:r>
-      <w:r>
-        <w:rPr>
-          <w:rFonts w:ascii="Times New Roman" w:hAnsi="Times New Roman" w:cs="Times New Roman"/>
-        </w:rPr>
-        <w:t xml:space="preserve"> </w:t>
-      </w:r>
-      <w:r>
-        <w:rPr>
-          <w:rFonts w:ascii="Times New Roman" w:hAnsi="Times New Roman" w:cs="Times New Roman"/>
-          <w:color w:val="C00000"/>
-        </w:rPr>
-        <w:t>high</w:t>
-      </w:r>
-    </w:p>
-    <w:p>
-      <w:pPr>
-        <w:pStyle w:val="ListParagraph"/>
-        <w:numPr>
-          <w:ilvl w:val="0"/>
-          <w:numId w:val="4"/>
-        </w:numPr>
-        <w:rPr>
-          <w:rFonts w:ascii="Times New Roman" w:hAnsi="Times New Roman" w:cs="Times New Roman"/>
-        </w:rPr>
-      </w:pPr>
-      <w:r>
-        <w:rPr>
-          <w:rFonts w:ascii="Times New Roman" w:hAnsi="Times New Roman" w:cs="Times New Roman"/>
-        </w:rPr>
-        <w:t xml:space="preserve">Add and edit Artwork images </w:t>
-      </w:r>
-      <w:r>
-        <w:rPr>
-          <w:rFonts w:ascii="Times New Roman" w:hAnsi="Times New Roman" w:cs="Times New Roman"/>
-        </w:rPr>
-        <w:t>-</w:t>
-      </w:r>
-      <w:r>
-        <w:rPr>
-          <w:rFonts w:ascii="Times New Roman" w:hAnsi="Times New Roman" w:cs="Times New Roman"/>
-        </w:rPr>
-        <w:t>------------</w:t>
-      </w:r>
-      <w:r>
-        <w:rPr>
-          <w:rFonts w:ascii="Times New Roman" w:hAnsi="Times New Roman" w:cs="Times New Roman"/>
-        </w:rPr>
-        <w:t>-------------------------</w:t>
-      </w:r>
-      <w:r>
-        <w:rPr>
-          <w:rFonts w:ascii="Times New Roman" w:hAnsi="Times New Roman" w:cs="Times New Roman"/>
-        </w:rPr>
-        <w:t>----</w:t>
-      </w:r>
-      <w:r>
-        <w:rPr>
-          <w:rFonts w:ascii="Times New Roman" w:hAnsi="Times New Roman" w:cs="Times New Roman"/>
-        </w:rPr>
-        <w:t xml:space="preserve"> medium</w:t>
-      </w:r>
-    </w:p>
-    <w:p>
-      <w:pPr>
-        <w:pStyle w:val="ListParagraph"/>
-        <w:numPr>
-          <w:ilvl w:val="0"/>
-          <w:numId w:val="4"/>
-        </w:numPr>
-        <w:rPr>
-          <w:rFonts w:ascii="Times New Roman" w:hAnsi="Times New Roman" w:cs="Times New Roman"/>
-        </w:rPr>
-      </w:pPr>
-      <w:r>
-        <w:rPr>
-          <w:rFonts w:ascii="Times New Roman" w:hAnsi="Times New Roman" w:cs="Times New Roman"/>
-        </w:rPr>
-        <w:t xml:space="preserve">Add and edit </w:t>
-      </w:r>
-      <w:r>
-        <w:rPr>
-          <w:rFonts w:ascii="Times New Roman" w:hAnsi="Times New Roman" w:cs="Times New Roman"/>
-        </w:rPr>
-        <w:t>Artwork</w:t>
-      </w:r>
-      <w:r>
-        <w:rPr>
-          <w:rFonts w:ascii="Times New Roman" w:hAnsi="Times New Roman" w:cs="Times New Roman"/>
-        </w:rPr>
-        <w:t xml:space="preserve"> information</w:t>
-      </w:r>
-      <w:r>
-        <w:rPr>
-          <w:rFonts w:ascii="Times New Roman" w:hAnsi="Times New Roman" w:cs="Times New Roman"/>
-        </w:rPr>
-        <w:t xml:space="preserve"> </w:t>
-      </w:r>
-      <w:r>
-        <w:rPr>
-          <w:rFonts w:ascii="Times New Roman" w:hAnsi="Times New Roman" w:cs="Times New Roman"/>
-        </w:rPr>
-        <w:t>-----------------------------------</w:t>
-      </w:r>
-      <w:r>
-        <w:rPr>
-          <w:rFonts w:ascii="Times New Roman" w:hAnsi="Times New Roman" w:cs="Times New Roman"/>
-        </w:rPr>
-        <w:t xml:space="preserve"> medium</w:t>
-      </w:r>
-    </w:p>
-    <w:p>
-      <w:pPr>
-        <w:pStyle w:val="ListParagraph"/>
-        <w:numPr>
-          <w:ilvl w:val="0"/>
-          <w:numId w:val="4"/>
-        </w:numPr>
-        <w:rPr>
-          <w:rFonts w:ascii="Times New Roman" w:hAnsi="Times New Roman" w:cs="Times New Roman"/>
-        </w:rPr>
-      </w:pPr>
-      <w:r>
-        <w:rPr>
-          <w:rFonts w:ascii="Times New Roman" w:hAnsi="Times New Roman" w:cs="Times New Roman"/>
-        </w:rPr>
-        <w:t xml:space="preserve">Add and edit exhibited Artist ------------------------------------------ </w:t>
-      </w:r>
-      <w:r>
-        <w:rPr>
-          <w:rFonts w:ascii="Times New Roman" w:hAnsi="Times New Roman" w:cs="Times New Roman"/>
-          <w:color w:val="C00000"/>
-        </w:rPr>
-        <w:t>h</w:t>
-      </w:r>
-      <w:r>
-        <w:rPr>
-          <w:rFonts w:ascii="Times New Roman" w:hAnsi="Times New Roman" w:cs="Times New Roman"/>
-          <w:color w:val="C00000"/>
-        </w:rPr>
-        <w:t>igh</w:t>
-      </w:r>
-    </w:p>
-    <w:p>
-      <w:pPr>
-        <w:pStyle w:val="ListParagraph"/>
-        <w:numPr>
-          <w:ilvl w:val="0"/>
-          <w:numId w:val="4"/>
-        </w:numPr>
-        <w:rPr>
-          <w:rFonts w:ascii="Times New Roman" w:hAnsi="Times New Roman" w:cs="Times New Roman"/>
-        </w:rPr>
-      </w:pPr>
-      <w:r>
-        <w:rPr>
-          <w:rFonts w:ascii="Times New Roman" w:hAnsi="Times New Roman" w:cs="Times New Roman"/>
-        </w:rPr>
-        <w:t>Add and edit Artist images</w:t>
-      </w:r>
-      <w:r>
-        <w:rPr>
-          <w:rFonts w:ascii="Times New Roman" w:hAnsi="Times New Roman" w:cs="Times New Roman"/>
-        </w:rPr>
-        <w:t xml:space="preserve"> -</w:t>
-      </w:r>
-      <w:r>
-        <w:rPr>
-          <w:rFonts w:ascii="Times New Roman" w:hAnsi="Times New Roman" w:cs="Times New Roman"/>
-        </w:rPr>
-        <w:t>-------------------------------------------</w:t>
-      </w:r>
-      <w:r>
-        <w:rPr>
-          <w:rFonts w:ascii="Times New Roman" w:hAnsi="Times New Roman" w:cs="Times New Roman"/>
-        </w:rPr>
-        <w:t xml:space="preserve"> medium</w:t>
-      </w:r>
-    </w:p>
-    <w:p>
-      <w:pPr>
-        <w:pStyle w:val="ListParagraph"/>
-        <w:numPr>
-          <w:ilvl w:val="0"/>
-          <w:numId w:val="4"/>
-        </w:numPr>
-        <w:rPr>
-          <w:rFonts w:ascii="Times New Roman" w:hAnsi="Times New Roman" w:cs="Times New Roman"/>
-        </w:rPr>
-      </w:pPr>
-      <w:r>
-        <w:rPr>
-          <w:rFonts w:ascii="Times New Roman" w:hAnsi="Times New Roman" w:cs="Times New Roman"/>
-        </w:rPr>
-        <w:t>Add and edit Artist information</w:t>
-      </w:r>
-      <w:r>
-        <w:rPr>
-          <w:rFonts w:ascii="Times New Roman" w:hAnsi="Times New Roman" w:cs="Times New Roman"/>
-        </w:rPr>
-        <w:t xml:space="preserve"> </w:t>
-      </w:r>
-      <w:r>
-        <w:rPr>
-          <w:rFonts w:ascii="Times New Roman" w:hAnsi="Times New Roman" w:cs="Times New Roman"/>
-        </w:rPr>
-        <w:t>--------------------------------------</w:t>
-      </w:r>
-      <w:r>
-        <w:rPr>
-          <w:rFonts w:ascii="Times New Roman" w:hAnsi="Times New Roman" w:cs="Times New Roman"/>
-        </w:rPr>
-        <w:t>- medium</w:t>
-      </w:r>
-    </w:p>
-    <w:p>
-      <w:pPr>
-        <w:pStyle w:val="ListParagraph"/>
-        <w:ind w:left="2160"/>
-        <w:rPr>
-          <w:rFonts w:ascii="Times New Roman" w:hAnsi="Times New Roman" w:cs="Times New Roman"/>
-        </w:rPr>
-      </w:pPr>
-    </w:p>
-    <w:p>
-      <w:pPr>
-        <w:pStyle w:val="ListParagraph"/>
-        <w:ind w:left="2160"/>
-        <w:rPr>
-          <w:rFonts w:ascii="Times New Roman" w:hAnsi="Times New Roman" w:cs="Times New Roman"/>
-        </w:rPr>
-      </w:pPr>
-    </w:p>
-    <w:p>
-      <w:pPr>
-        <w:pStyle w:val="ListParagraph"/>
-        <w:ind w:left="2160"/>
-        <w:rPr>
-          <w:rFonts w:ascii="Times New Roman" w:hAnsi="Times New Roman" w:cs="Times New Roman"/>
-        </w:rPr>
-      </w:pPr>
-    </w:p>
-    <w:p>
-      <w:pPr>
-        <w:pStyle w:val="ListParagraph"/>
-        <w:numPr>
-          <w:ilvl w:val="0"/>
-          <w:numId w:val="2"/>
-        </w:numPr>
-        <w:rPr>
-          <w:rFonts w:ascii="Times New Roman" w:hAnsi="Times New Roman" w:cs="Times New Roman"/>
-        </w:rPr>
-      </w:pPr>
-      <w:r>
-        <w:rPr>
-          <w:rFonts w:ascii="Times New Roman" w:hAnsi="Times New Roman" w:cs="Times New Roman"/>
-        </w:rPr>
-        <w:t xml:space="preserve">The system shall allow </w:t>
-      </w:r>
-      <w:r>
-        <w:rPr>
-          <w:rFonts w:ascii="Times New Roman" w:hAnsi="Times New Roman" w:cs="Times New Roman"/>
-        </w:rPr>
-        <w:t xml:space="preserve">Any Users </w:t>
-      </w:r>
-      <w:r>
-        <w:rPr>
-          <w:rFonts w:ascii="Times New Roman" w:hAnsi="Times New Roman" w:cs="Times New Roman"/>
-        </w:rPr>
-        <w:t>to</w:t>
-      </w:r>
-      <w:r>
-        <w:rPr>
-          <w:rFonts w:ascii="Times New Roman" w:hAnsi="Times New Roman" w:cs="Times New Roman"/>
-        </w:rPr>
-        <w:t>:</w:t>
-      </w:r>
-    </w:p>
-    <w:p>
-      <w:pPr>
-        <w:pStyle w:val="ListParagraph"/>
-        <w:numPr>
-          <w:ilvl w:val="0"/>
-          <w:numId w:val="5"/>
-        </w:numPr>
-        <w:rPr>
-          <w:rFonts w:ascii="Times New Roman" w:hAnsi="Times New Roman" w:cs="Times New Roman"/>
-        </w:rPr>
-      </w:pPr>
-      <w:r>
-        <w:rPr>
-          <w:rFonts w:ascii="Times New Roman" w:hAnsi="Times New Roman" w:cs="Times New Roman"/>
-        </w:rPr>
-        <w:t>View a list of galleries in alphabetical order based on gallery name</w:t>
-      </w:r>
-      <w:r>
-        <w:rPr>
-          <w:rFonts w:ascii="Times New Roman" w:hAnsi="Times New Roman" w:cs="Times New Roman"/>
-        </w:rPr>
-        <w:t xml:space="preserve"> --</w:t>
-      </w:r>
-      <w:r>
-        <w:rPr>
-          <w:rFonts w:ascii="Times New Roman" w:hAnsi="Times New Roman" w:cs="Times New Roman"/>
-        </w:rPr>
-        <w:t xml:space="preserve"> medium</w:t>
-      </w:r>
-    </w:p>
-    <w:p>
-      <w:pPr>
-        <w:pStyle w:val="ListParagraph"/>
-        <w:numPr>
-          <w:ilvl w:val="0"/>
-          <w:numId w:val="5"/>
-        </w:numPr>
-        <w:rPr>
-          <w:rFonts w:ascii="Times New Roman" w:hAnsi="Times New Roman" w:cs="Times New Roman"/>
-        </w:rPr>
-      </w:pPr>
-      <w:r>
-        <w:rPr>
-          <w:rFonts w:ascii="Times New Roman" w:hAnsi="Times New Roman" w:cs="Times New Roman"/>
-        </w:rPr>
-        <w:t>View a list of galleries based on proximity to the user</w:t>
-      </w:r>
-      <w:r>
-        <w:rPr>
-          <w:rFonts w:ascii="Times New Roman" w:hAnsi="Times New Roman" w:cs="Times New Roman"/>
-        </w:rPr>
-        <w:t xml:space="preserve"> -</w:t>
-      </w:r>
-      <w:r>
-        <w:rPr>
-          <w:rFonts w:ascii="Times New Roman" w:hAnsi="Times New Roman" w:cs="Times New Roman"/>
-        </w:rPr>
-        <w:t>-----------------</w:t>
-      </w:r>
-      <w:r>
-        <w:rPr>
-          <w:rFonts w:ascii="Times New Roman" w:hAnsi="Times New Roman" w:cs="Times New Roman"/>
-        </w:rPr>
-        <w:t xml:space="preserve"> low</w:t>
-      </w:r>
-    </w:p>
-    <w:p>
-      <w:pPr>
-        <w:pStyle w:val="ListParagraph"/>
-        <w:numPr>
-          <w:ilvl w:val="0"/>
-          <w:numId w:val="5"/>
-        </w:numPr>
-        <w:rPr>
-          <w:rFonts w:ascii="Times New Roman" w:hAnsi="Times New Roman" w:cs="Times New Roman"/>
-        </w:rPr>
-      </w:pPr>
-      <w:r>
-        <w:rPr>
-          <w:rFonts w:ascii="Times New Roman" w:hAnsi="Times New Roman" w:cs="Times New Roman"/>
-        </w:rPr>
-        <w:t>View a list of galleries based on proximity to a point on a map</w:t>
-      </w:r>
-      <w:r>
-        <w:rPr>
-          <w:rFonts w:ascii="Times New Roman" w:hAnsi="Times New Roman" w:cs="Times New Roman"/>
-        </w:rPr>
-        <w:t xml:space="preserve"> -</w:t>
-      </w:r>
-      <w:r>
-        <w:rPr>
-          <w:rFonts w:ascii="Times New Roman" w:hAnsi="Times New Roman" w:cs="Times New Roman"/>
-        </w:rPr>
-        <w:t>-------</w:t>
-      </w:r>
-      <w:r>
-        <w:rPr>
-          <w:rFonts w:ascii="Times New Roman" w:hAnsi="Times New Roman" w:cs="Times New Roman"/>
-        </w:rPr>
-        <w:t xml:space="preserve"> low</w:t>
-      </w:r>
-    </w:p>
-    <w:p>
-      <w:pPr>
-        <w:pStyle w:val="ListParagraph"/>
-        <w:numPr>
-          <w:ilvl w:val="0"/>
-          <w:numId w:val="5"/>
-        </w:numPr>
-        <w:rPr>
-          <w:rFonts w:ascii="Times New Roman" w:hAnsi="Times New Roman" w:cs="Times New Roman"/>
-        </w:rPr>
-      </w:pPr>
-      <w:r>
-        <w:rPr>
-          <w:rFonts w:ascii="Times New Roman" w:hAnsi="Times New Roman" w:cs="Times New Roman"/>
-        </w:rPr>
-        <w:t>View the information pertaining to specific galleries</w:t>
-      </w:r>
-      <w:r>
-        <w:rPr>
-          <w:rFonts w:ascii="Times New Roman" w:hAnsi="Times New Roman" w:cs="Times New Roman"/>
-        </w:rPr>
-        <w:t xml:space="preserve"> -</w:t>
-      </w:r>
-      <w:r>
-        <w:rPr>
-          <w:rFonts w:ascii="Times New Roman" w:hAnsi="Times New Roman" w:cs="Times New Roman"/>
-        </w:rPr>
-        <w:t>-------------------</w:t>
-      </w:r>
-      <w:r>
-        <w:rPr>
-          <w:rFonts w:ascii="Times New Roman" w:hAnsi="Times New Roman" w:cs="Times New Roman"/>
-        </w:rPr>
-        <w:t xml:space="preserve"> medium</w:t>
-      </w:r>
-    </w:p>
-    <w:p>
-      <w:pPr>
-        <w:pStyle w:val="ListParagraph"/>
-        <w:numPr>
-          <w:ilvl w:val="0"/>
-          <w:numId w:val="5"/>
-        </w:numPr>
-        <w:rPr>
-          <w:rFonts w:ascii="Times New Roman" w:hAnsi="Times New Roman" w:cs="Times New Roman"/>
-        </w:rPr>
-      </w:pPr>
-      <w:r>
-        <w:rPr>
-          <w:rFonts w:ascii="Times New Roman" w:hAnsi="Times New Roman" w:cs="Times New Roman"/>
-        </w:rPr>
-        <w:t>View the Artwork images pertaining to that specific gallery</w:t>
-      </w:r>
-      <w:r>
-        <w:rPr>
-          <w:rFonts w:ascii="Times New Roman" w:hAnsi="Times New Roman" w:cs="Times New Roman"/>
-        </w:rPr>
-        <w:t xml:space="preserve"> -</w:t>
-      </w:r>
-      <w:r>
-        <w:rPr>
-          <w:rFonts w:ascii="Times New Roman" w:hAnsi="Times New Roman" w:cs="Times New Roman"/>
-        </w:rPr>
-        <w:t>----------</w:t>
-      </w:r>
-      <w:r>
-        <w:rPr>
-          <w:rFonts w:ascii="Times New Roman" w:hAnsi="Times New Roman" w:cs="Times New Roman"/>
-        </w:rPr>
-        <w:t xml:space="preserve"> medium</w:t>
-      </w:r>
-    </w:p>
-    <w:p>
-      <w:pPr>
-        <w:pStyle w:val="ListParagraph"/>
-        <w:numPr>
-          <w:ilvl w:val="0"/>
-          <w:numId w:val="5"/>
-        </w:numPr>
-        <w:rPr>
-          <w:rFonts w:ascii="Times New Roman" w:hAnsi="Times New Roman" w:cs="Times New Roman"/>
-        </w:rPr>
-      </w:pPr>
-      <w:r>
-        <w:rPr>
-          <w:rFonts w:ascii="Times New Roman" w:hAnsi="Times New Roman" w:cs="Times New Roman"/>
-        </w:rPr>
-        <w:t>Search for Galleries based on The Gallery Name</w:t>
-      </w:r>
-      <w:r>
-        <w:rPr>
-          <w:rFonts w:ascii="Times New Roman" w:hAnsi="Times New Roman" w:cs="Times New Roman"/>
-        </w:rPr>
-        <w:t xml:space="preserve"> -</w:t>
-      </w:r>
-      <w:r>
-        <w:rPr>
-          <w:rFonts w:ascii="Times New Roman" w:hAnsi="Times New Roman" w:cs="Times New Roman"/>
-        </w:rPr>
         <w:t>------------------------</w:t>
-      </w:r>
-      <w:r>
-        <w:rPr>
-          <w:rFonts w:ascii="Times New Roman" w:hAnsi="Times New Roman" w:cs="Times New Roman"/>
-        </w:rPr>
-        <w:t xml:space="preserve"> low</w:t>
-      </w:r>
-    </w:p>
-    <w:p>
-      <w:pPr>
-        <w:pStyle w:val="ListParagraph"/>
-        <w:numPr>
-          <w:ilvl w:val="0"/>
-          <w:numId w:val="5"/>
-        </w:numPr>
-        <w:rPr>
-          <w:rFonts w:ascii="Times New Roman" w:hAnsi="Times New Roman" w:cs="Times New Roman"/>
-        </w:rPr>
-      </w:pPr>
-      <w:r>
-        <w:rPr>
-          <w:rFonts w:ascii="Times New Roman" w:hAnsi="Times New Roman" w:cs="Times New Roman"/>
-        </w:rPr>
-        <w:t>Search for Galleries based on the gallery’s featured Artist</w:t>
-      </w:r>
-      <w:r>
-        <w:rPr>
-          <w:rFonts w:ascii="Times New Roman" w:hAnsi="Times New Roman" w:cs="Times New Roman"/>
-        </w:rPr>
-        <w:t xml:space="preserve"> -</w:t>
-      </w:r>
-      <w:r>
-        <w:rPr>
-          <w:rFonts w:ascii="Times New Roman" w:hAnsi="Times New Roman" w:cs="Times New Roman"/>
-        </w:rPr>
-        <w:t>-------------</w:t>
       </w:r>
       <w:r>
         <w:rPr>
@@ -1945,24 +1715,6 @@
         <w:rPr>
           <w:rFonts w:ascii="Times New Roman" w:hAnsi="Times New Roman" w:cs="Times New Roman"/>
         </w:rPr>
-        <w:t>The Gallery Owners Address</w:t>
-      </w:r>
-    </w:p>
-    <w:p>
-      <w:pPr>
-        <w:pStyle w:val="ListParagraph"/>
-        <w:numPr>
-          <w:ilvl w:val="0"/>
-          <w:numId w:val="6"/>
-        </w:numPr>
-        <w:rPr>
-          <w:rFonts w:ascii="Times New Roman" w:hAnsi="Times New Roman" w:cs="Times New Roman"/>
-        </w:rPr>
-      </w:pPr>
-      <w:r>
-        <w:rPr>
-          <w:rFonts w:ascii="Times New Roman" w:hAnsi="Times New Roman" w:cs="Times New Roman"/>
-        </w:rPr>
         <w:t>A list of the Galleries the Gallery Owner manages</w:t>
       </w:r>
     </w:p>
@@ -2144,24 +1896,6 @@
         <w:rPr>
           <w:rFonts w:ascii="Times New Roman" w:hAnsi="Times New Roman" w:cs="Times New Roman"/>
         </w:rPr>
-        <w:t>The Gallery’s featured artist</w:t>
-      </w:r>
-    </w:p>
-    <w:p>
-      <w:pPr>
-        <w:pStyle w:val="ListParagraph"/>
-        <w:numPr>
-          <w:ilvl w:val="0"/>
-          <w:numId w:val="7"/>
-        </w:numPr>
-        <w:rPr>
-          <w:rFonts w:ascii="Times New Roman" w:hAnsi="Times New Roman" w:cs="Times New Roman"/>
-        </w:rPr>
-      </w:pPr>
-      <w:r>
-        <w:rPr>
-          <w:rFonts w:ascii="Times New Roman" w:hAnsi="Times New Roman" w:cs="Times New Roman"/>
-        </w:rPr>
         <w:t>A section for general information pertaining to the gallery</w:t>
       </w:r>
     </w:p>
@@ -2312,17 +2046,6 @@
     </w:p>
     <w:p>
       <w:pPr>
-        <w:pStyle w:val="ListParagraph"/>
-        <w:ind w:left="1800"/>
-        <w:rPr>
-          <w:rFonts w:ascii="Times New Roman" w:hAnsi="Times New Roman" w:cs="Times New Roman"/>
-        </w:rPr>
-      </w:pPr>
-    </w:p>
-    <w:p>
-      <w:pPr>
-        <w:pStyle w:val="ListParagraph"/>
-        <w:ind w:left="1800"/>
         <w:rPr>
           <w:rFonts w:ascii="Times New Roman" w:hAnsi="Times New Roman" w:cs="Times New Roman"/>
         </w:rPr>
@@ -2602,36 +2325,6 @@
         </w:numPr>
       </w:pPr>
       <w:r>
-        <w:t>A search view for users to perform searches</w:t>
-      </w:r>
-      <w:r>
-        <w:t xml:space="preserve">    ----------------------------------- low</w:t>
-      </w:r>
-    </w:p>
-    <w:p>
-      <w:pPr>
-        <w:pStyle w:val="ListParagraph"/>
-        <w:numPr>
-          <w:ilvl w:val="0"/>
-          <w:numId w:val="10"/>
-        </w:numPr>
-      </w:pPr>
-      <w:r>
-        <w:t>A map view for users to view galleries based on location</w:t>
-      </w:r>
-      <w:r>
-        <w:t xml:space="preserve"> ---------------------- low</w:t>
-      </w:r>
-    </w:p>
-    <w:p>
-      <w:pPr>
-        <w:pStyle w:val="ListParagraph"/>
-        <w:numPr>
-          <w:ilvl w:val="0"/>
-          <w:numId w:val="10"/>
-        </w:numPr>
-      </w:pPr>
-      <w:r>
         <w:t xml:space="preserve">A gallery </w:t>
       </w:r>
       <w:r>
@@ -2979,7 +2672,10 @@
         <w:t>Contain the Gallery walk icon</w:t>
       </w:r>
       <w:r>
-        <w:t xml:space="preserve">     --------------------------------------------------------------- low</w:t>
+        <w:t xml:space="preserve"> ---</w:t>
+      </w:r>
+      <w:r>
+        <w:t>--------------------------------------------------------------- low</w:t>
       </w:r>
     </w:p>
     <w:p/>
@@ -3004,22 +2700,782 @@
         </w:numPr>
       </w:pPr>
       <w:r>
-        <w:t>Display a featured gallery</w:t>
+        <w:t>Inform the user of the service -</w:t>
+      </w:r>
+      <w:r>
+        <w:t>----------------------------------------------------------------- low</w:t>
+      </w:r>
+    </w:p>
+    <w:p/>
+    <w:p>
+      <w:pPr>
+        <w:pStyle w:val="ListParagraph"/>
+        <w:numPr>
+          <w:ilvl w:val="0"/>
+          <w:numId w:val="2"/>
+        </w:numPr>
+      </w:pPr>
+      <w:r>
+        <w:t xml:space="preserve">The </w:t>
+      </w:r>
+      <w:r>
+        <w:t>gallery</w:t>
       </w:r>
       <w:r>
         <w:t xml:space="preserve"> </w:t>
       </w:r>
       <w:r>
-        <w:t>-------------------------------------------</w:t>
-      </w:r>
-      <w:r>
-        <w:t>--</w:t>
-      </w:r>
-      <w:r>
-        <w:t>------------------</w:t>
-      </w:r>
-      <w:r>
-        <w:t>------- low</w:t>
+        <w:t xml:space="preserve">list </w:t>
+      </w:r>
+      <w:r>
+        <w:t>view shall:</w:t>
+      </w:r>
+    </w:p>
+    <w:p>
+      <w:pPr>
+        <w:pStyle w:val="ListParagraph"/>
+        <w:numPr>
+          <w:ilvl w:val="0"/>
+          <w:numId w:val="11"/>
+        </w:numPr>
+      </w:pPr>
+      <w:r>
+        <w:t>List pages of all the registered galleries</w:t>
+      </w:r>
+      <w:r>
+        <w:t xml:space="preserve"> ------------------------------------------------------ </w:t>
+      </w:r>
+      <w:r>
+        <w:rPr>
+          <w:color w:val="C00000"/>
+        </w:rPr>
+        <w:t>high</w:t>
+      </w:r>
+    </w:p>
+    <w:p>
+      <w:pPr>
+        <w:pStyle w:val="ListParagraph"/>
+        <w:numPr>
+          <w:ilvl w:val="0"/>
+          <w:numId w:val="11"/>
+        </w:numPr>
+      </w:pPr>
+      <w:r>
+        <w:t>Order registered galleries in alphabetical order based on gallery name</w:t>
+      </w:r>
+      <w:r>
+        <w:t xml:space="preserve"> ------------- low</w:t>
+      </w:r>
+    </w:p>
+    <w:p>
+      <w:pPr>
+        <w:pStyle w:val="ListParagraph"/>
+        <w:numPr>
+          <w:ilvl w:val="0"/>
+          <w:numId w:val="11"/>
+        </w:numPr>
+      </w:pPr>
+      <w:r>
+        <w:t>Allow users to select galleries to view the associated gallery information view</w:t>
+      </w:r>
+      <w:r>
+        <w:t xml:space="preserve"> --- </w:t>
+      </w:r>
+      <w:r>
+        <w:rPr>
+          <w:color w:val="C00000"/>
+        </w:rPr>
+        <w:t>high</w:t>
+      </w:r>
+    </w:p>
+    <w:p/>
+    <w:p>
+      <w:pPr>
+        <w:pStyle w:val="ListParagraph"/>
+        <w:numPr>
+          <w:ilvl w:val="0"/>
+          <w:numId w:val="2"/>
+        </w:numPr>
+      </w:pPr>
+      <w:r>
+        <w:t xml:space="preserve">The </w:t>
+      </w:r>
+      <w:r>
+        <w:t>‘About us’</w:t>
+      </w:r>
+      <w:r>
+        <w:t xml:space="preserve"> view shall</w:t>
+      </w:r>
+      <w:r>
+        <w:t xml:space="preserve"> display information about</w:t>
+      </w:r>
+      <w:r>
+        <w:t>:</w:t>
+      </w:r>
+    </w:p>
+    <w:p>
+      <w:pPr>
+        <w:pStyle w:val="ListParagraph"/>
+        <w:numPr>
+          <w:ilvl w:val="0"/>
+          <w:numId w:val="11"/>
+        </w:numPr>
+      </w:pPr>
+      <w:r>
+        <w:t>The website</w:t>
+      </w:r>
+      <w:r>
+        <w:t xml:space="preserve"> ----------------------------------------------------------------------------------------- low</w:t>
+      </w:r>
+    </w:p>
+    <w:p>
+      <w:pPr>
+        <w:pStyle w:val="ListParagraph"/>
+        <w:numPr>
+          <w:ilvl w:val="0"/>
+          <w:numId w:val="11"/>
+        </w:numPr>
+      </w:pPr>
+      <w:r>
+        <w:t>The service</w:t>
+      </w:r>
+      <w:r>
+        <w:t xml:space="preserve"> ------------------------------------------------------------------------------------------ low</w:t>
+      </w:r>
+    </w:p>
+    <w:p>
+      <w:pPr>
+        <w:pStyle w:val="ListParagraph"/>
+        <w:numPr>
+          <w:ilvl w:val="0"/>
+          <w:numId w:val="11"/>
+        </w:numPr>
+      </w:pPr>
+      <w:r>
+        <w:t>The developers</w:t>
+      </w:r>
+      <w:r>
+        <w:t xml:space="preserve"> ------------------------------------------------------------------------------------- low</w:t>
+      </w:r>
+    </w:p>
+    <w:p>
+      <w:pPr>
+        <w:pStyle w:val="ListParagraph"/>
+        <w:numPr>
+          <w:ilvl w:val="0"/>
+          <w:numId w:val="11"/>
+        </w:numPr>
+      </w:pPr>
+      <w:r>
+        <w:t>A disclaimer</w:t>
+      </w:r>
+      <w:r>
+        <w:t xml:space="preserve"> ------------------------------------------------------------------------------------------ low</w:t>
+      </w:r>
+    </w:p>
+    <w:p>
+      <w:pPr>
+        <w:ind w:firstLine="720"/>
+      </w:pPr>
+      <w:r>
+        <w:t xml:space="preserve"> </w:t>
+      </w:r>
+    </w:p>
+    <w:p>
+      <w:pPr>
+        <w:pStyle w:val="ListParagraph"/>
+        <w:numPr>
+          <w:ilvl w:val="0"/>
+          <w:numId w:val="2"/>
+        </w:numPr>
+      </w:pPr>
+      <w:r>
+        <w:t>The login view shall:</w:t>
+      </w:r>
+    </w:p>
+    <w:p>
+      <w:pPr>
+        <w:pStyle w:val="ListParagraph"/>
+        <w:numPr>
+          <w:ilvl w:val="0"/>
+          <w:numId w:val="11"/>
+        </w:numPr>
+      </w:pPr>
+      <w:r>
+        <w:t>Display an input for the gallery owner’s email and password</w:t>
+      </w:r>
+      <w:r>
+        <w:t xml:space="preserve"> -------------------------- </w:t>
+      </w:r>
+      <w:r>
+        <w:rPr>
+          <w:color w:val="FF0000"/>
+        </w:rPr>
+        <w:t>blocker</w:t>
+      </w:r>
+    </w:p>
+    <w:p>
+      <w:pPr>
+        <w:pStyle w:val="ListParagraph"/>
+        <w:numPr>
+          <w:ilvl w:val="0"/>
+          <w:numId w:val="11"/>
+        </w:numPr>
+      </w:pPr>
+      <w:r>
+        <w:t>Log in the gallery owner with the Parse servers</w:t>
+      </w:r>
+      <w:r>
+        <w:t xml:space="preserve"> ------------------------------------------- </w:t>
+      </w:r>
+      <w:r>
+        <w:rPr>
+          <w:color w:val="FF0000"/>
+        </w:rPr>
+        <w:t>blocker</w:t>
+      </w:r>
+    </w:p>
+    <w:p>
+      <w:pPr>
+        <w:pStyle w:val="ListParagraph"/>
+        <w:numPr>
+          <w:ilvl w:val="0"/>
+          <w:numId w:val="11"/>
+        </w:numPr>
+      </w:pPr>
+      <w:r>
+        <w:t>Display errors when a login fails</w:t>
+      </w:r>
+      <w:r>
+        <w:t xml:space="preserve"> --------------------------------------------------------------- </w:t>
+      </w:r>
+      <w:r>
+        <w:rPr>
+          <w:color w:val="C00000"/>
+        </w:rPr>
+        <w:t>high</w:t>
+      </w:r>
+    </w:p>
+    <w:p>
+      <w:pPr>
+        <w:pStyle w:val="ListParagraph"/>
+        <w:numPr>
+          <w:ilvl w:val="0"/>
+          <w:numId w:val="11"/>
+        </w:numPr>
+      </w:pPr>
+      <w:r>
+        <w:t>Display an option to reset password</w:t>
+      </w:r>
+      <w:r>
+        <w:t xml:space="preserve"> ---------------------------------------------------------- medium</w:t>
+      </w:r>
+    </w:p>
+    <w:p/>
+    <w:p>
+      <w:pPr>
+        <w:pStyle w:val="ListParagraph"/>
+        <w:numPr>
+          <w:ilvl w:val="0"/>
+          <w:numId w:val="2"/>
+        </w:numPr>
+      </w:pPr>
+      <w:r>
+        <w:t>The registration view shall:</w:t>
+      </w:r>
+    </w:p>
+    <w:p>
+      <w:pPr>
+        <w:pStyle w:val="ListParagraph"/>
+        <w:numPr>
+          <w:ilvl w:val="0"/>
+          <w:numId w:val="11"/>
+        </w:numPr>
+      </w:pPr>
+      <w:r>
+        <w:t>Display an input for a gallery owner’s email, password, address and phone number</w:t>
+      </w:r>
+      <w:r>
+        <w:t xml:space="preserve"> - </w:t>
+      </w:r>
+      <w:r>
+        <w:rPr>
+          <w:color w:val="C00000"/>
+        </w:rPr>
+        <w:t>high</w:t>
+      </w:r>
+    </w:p>
+    <w:p>
+      <w:pPr>
+        <w:pStyle w:val="ListParagraph"/>
+        <w:numPr>
+          <w:ilvl w:val="0"/>
+          <w:numId w:val="11"/>
+        </w:numPr>
+      </w:pPr>
+      <w:r>
+        <w:t>Display errors when a registration fails</w:t>
+      </w:r>
+      <w:r>
+        <w:t xml:space="preserve"> ------------------------------------------------------------ </w:t>
+      </w:r>
+      <w:r>
+        <w:rPr>
+          <w:color w:val="C00000"/>
+        </w:rPr>
+        <w:t>high</w:t>
+      </w:r>
+    </w:p>
+    <w:p>
+      <w:pPr>
+        <w:pStyle w:val="ListParagraph"/>
+        <w:numPr>
+          <w:ilvl w:val="0"/>
+          <w:numId w:val="11"/>
+        </w:numPr>
+      </w:pPr>
+      <w:r>
+        <w:t>Display a message when a registration is successful</w:t>
+      </w:r>
+      <w:r>
+        <w:t xml:space="preserve"> ------------------------------------------- </w:t>
+      </w:r>
+      <w:r>
+        <w:rPr>
+          <w:color w:val="C00000"/>
+        </w:rPr>
+        <w:t>high</w:t>
+      </w:r>
+    </w:p>
+    <w:p/>
+    <w:p>
+      <w:pPr>
+        <w:pStyle w:val="ListParagraph"/>
+        <w:numPr>
+          <w:ilvl w:val="0"/>
+          <w:numId w:val="2"/>
+        </w:numPr>
+      </w:pPr>
+      <w:r>
+        <w:t>The ‘</w:t>
+      </w:r>
+      <w:r>
+        <w:t>owned galleries’</w:t>
+      </w:r>
+      <w:r>
+        <w:t xml:space="preserve"> view shall</w:t>
+      </w:r>
+      <w:r>
+        <w:t>:</w:t>
+      </w:r>
+    </w:p>
+    <w:p>
+      <w:pPr>
+        <w:pStyle w:val="ListParagraph"/>
+        <w:numPr>
+          <w:ilvl w:val="0"/>
+          <w:numId w:val="11"/>
+        </w:numPr>
+      </w:pPr>
+      <w:r>
+        <w:t>Display A list of galleries managed by the gallery owner</w:t>
+      </w:r>
+      <w:r>
+        <w:t xml:space="preserve"> ------------------------------------ </w:t>
+      </w:r>
+      <w:r>
+        <w:rPr>
+          <w:color w:val="FF0000"/>
+        </w:rPr>
+        <w:t>blocker</w:t>
+      </w:r>
+    </w:p>
+    <w:p>
+      <w:pPr>
+        <w:pStyle w:val="ListParagraph"/>
+        <w:numPr>
+          <w:ilvl w:val="0"/>
+          <w:numId w:val="11"/>
+        </w:numPr>
+      </w:pPr>
+      <w:r>
+        <w:t>Allow the gallery owner to select a gallery to edit</w:t>
+      </w:r>
+      <w:r>
+        <w:t xml:space="preserve"> -------------------------------------------- </w:t>
+      </w:r>
+      <w:r>
+        <w:rPr>
+          <w:color w:val="FF0000"/>
+        </w:rPr>
+        <w:t>blocker</w:t>
+      </w:r>
+    </w:p>
+    <w:p>
+      <w:pPr>
+        <w:ind w:left="720"/>
+      </w:pPr>
+    </w:p>
+    <w:p>
+      <w:pPr>
+        <w:pStyle w:val="ListParagraph"/>
+        <w:numPr>
+          <w:ilvl w:val="0"/>
+          <w:numId w:val="2"/>
+        </w:numPr>
+      </w:pPr>
+      <w:r>
+        <w:t>The gallery edit view shall:</w:t>
+      </w:r>
+    </w:p>
+    <w:p>
+      <w:pPr>
+        <w:pStyle w:val="ListParagraph"/>
+        <w:numPr>
+          <w:ilvl w:val="0"/>
+          <w:numId w:val="11"/>
+        </w:numPr>
+      </w:pPr>
+      <w:r>
+        <w:t>Display an editable version of the gallery’s information</w:t>
+      </w:r>
+      <w:r>
+        <w:t xml:space="preserve"> ------------------------------------</w:t>
+      </w:r>
+      <w:r>
+        <w:t>-</w:t>
+      </w:r>
+      <w:r>
+        <w:t xml:space="preserve"> </w:t>
+      </w:r>
+      <w:r>
+        <w:t>medium</w:t>
+      </w:r>
+    </w:p>
+    <w:p>
+      <w:pPr>
+        <w:pStyle w:val="ListParagraph"/>
+        <w:numPr>
+          <w:ilvl w:val="0"/>
+          <w:numId w:val="11"/>
+        </w:numPr>
+      </w:pPr>
+      <w:r>
+        <w:t>Display the gallery storefront image with a way to update the image</w:t>
+      </w:r>
+      <w:r>
+        <w:t xml:space="preserve"> ------------------- medium</w:t>
+      </w:r>
+    </w:p>
+    <w:p>
+      <w:pPr>
+        <w:pStyle w:val="ListParagraph"/>
+        <w:numPr>
+          <w:ilvl w:val="0"/>
+          <w:numId w:val="11"/>
+        </w:numPr>
+      </w:pPr>
+      <w:r>
+        <w:t>Display the artist and artwork exhibited at the gallery</w:t>
+      </w:r>
+      <w:r>
+        <w:t xml:space="preserve"> ------------------------------------ </w:t>
+      </w:r>
+      <w:r>
+        <w:rPr>
+          <w:color w:val="C00000"/>
+        </w:rPr>
+        <w:t>high</w:t>
+      </w:r>
+    </w:p>
+    <w:p>
+      <w:pPr>
+        <w:pStyle w:val="ListParagraph"/>
+        <w:numPr>
+          <w:ilvl w:val="0"/>
+          <w:numId w:val="11"/>
+        </w:numPr>
+      </w:pPr>
+      <w:r>
+        <w:t>Display a save button to commit any changes made</w:t>
+      </w:r>
+      <w:r>
+        <w:t xml:space="preserve"> --------------------------------------- </w:t>
+      </w:r>
+      <w:r>
+        <w:rPr>
+          <w:color w:val="C00000"/>
+        </w:rPr>
+        <w:t>high</w:t>
+      </w:r>
+    </w:p>
+    <w:p>
+      <w:pPr>
+        <w:pStyle w:val="ListParagraph"/>
+        <w:numPr>
+          <w:ilvl w:val="0"/>
+          <w:numId w:val="11"/>
+        </w:numPr>
+      </w:pPr>
+      <w:r>
+        <w:t>Allow the gallery owner to select an artist or artwork</w:t>
+      </w:r>
+      <w:r>
+        <w:t xml:space="preserve"> ------------------------------------- </w:t>
+      </w:r>
+      <w:r>
+        <w:rPr>
+          <w:color w:val="C00000"/>
+        </w:rPr>
+        <w:t>high</w:t>
+      </w:r>
+    </w:p>
+    <w:p/>
+    <w:p>
+      <w:pPr>
+        <w:pStyle w:val="ListParagraph"/>
+        <w:numPr>
+          <w:ilvl w:val="0"/>
+          <w:numId w:val="2"/>
+        </w:numPr>
+      </w:pPr>
+      <w:r>
+        <w:t xml:space="preserve">The </w:t>
+      </w:r>
+      <w:r>
+        <w:t>artist</w:t>
+      </w:r>
+      <w:r>
+        <w:t xml:space="preserve"> edit view shall:</w:t>
+      </w:r>
+    </w:p>
+    <w:p>
+      <w:pPr>
+        <w:pStyle w:val="ListParagraph"/>
+        <w:numPr>
+          <w:ilvl w:val="0"/>
+          <w:numId w:val="11"/>
+        </w:numPr>
+      </w:pPr>
+      <w:r>
+        <w:t xml:space="preserve">Display an editable version of the </w:t>
+      </w:r>
+      <w:r>
+        <w:t>artist</w:t>
+      </w:r>
+      <w:r>
+        <w:t xml:space="preserve"> information</w:t>
+      </w:r>
+      <w:r>
+        <w:t xml:space="preserve"> -------------------------------------- medium</w:t>
+      </w:r>
+    </w:p>
+    <w:p>
+      <w:pPr>
+        <w:pStyle w:val="ListParagraph"/>
+        <w:numPr>
+          <w:ilvl w:val="0"/>
+          <w:numId w:val="11"/>
+        </w:numPr>
+      </w:pPr>
+      <w:bookmarkStart w:id="0" w:name="_GoBack"/>
+      <w:bookmarkEnd w:id="0"/>
+      <w:r>
+        <w:t>Display the artist profile image with a way to update the image</w:t>
+      </w:r>
+      <w:r>
+        <w:t xml:space="preserve"> ----------------------- low</w:t>
+      </w:r>
+    </w:p>
+    <w:p>
+      <w:pPr>
+        <w:pStyle w:val="ListParagraph"/>
+        <w:numPr>
+          <w:ilvl w:val="0"/>
+          <w:numId w:val="11"/>
+        </w:numPr>
+      </w:pPr>
+      <w:r>
+        <w:t>Display a save button to commit any changes made by the gallery owner</w:t>
+      </w:r>
+      <w:r>
+        <w:t xml:space="preserve"> ---------- </w:t>
+      </w:r>
+      <w:r>
+        <w:rPr>
+          <w:color w:val="C00000"/>
+        </w:rPr>
+        <w:t>high</w:t>
+      </w:r>
+    </w:p>
+    <w:p/>
+    <w:p>
+      <w:pPr>
+        <w:pStyle w:val="ListParagraph"/>
+        <w:numPr>
+          <w:ilvl w:val="0"/>
+          <w:numId w:val="2"/>
+        </w:numPr>
+      </w:pPr>
+      <w:r>
+        <w:t>The artwork edit view shall:</w:t>
+      </w:r>
+    </w:p>
+    <w:p>
+      <w:pPr>
+        <w:pStyle w:val="ListParagraph"/>
+        <w:numPr>
+          <w:ilvl w:val="0"/>
+          <w:numId w:val="11"/>
+        </w:numPr>
+      </w:pPr>
+      <w:r>
+        <w:t>Display an editable version of the artwork information</w:t>
+      </w:r>
+      <w:r>
+        <w:t xml:space="preserve"> ----------------------------------- medium</w:t>
+      </w:r>
+    </w:p>
+    <w:p>
+      <w:pPr>
+        <w:pStyle w:val="ListParagraph"/>
+        <w:numPr>
+          <w:ilvl w:val="0"/>
+          <w:numId w:val="11"/>
+        </w:numPr>
+      </w:pPr>
+      <w:r>
+        <w:t>Display the artwork image with a way to update the image</w:t>
+      </w:r>
+      <w:r>
+        <w:t xml:space="preserve"> ----------------------------- low</w:t>
+      </w:r>
+    </w:p>
+    <w:p>
+      <w:pPr>
+        <w:pStyle w:val="ListParagraph"/>
+        <w:numPr>
+          <w:ilvl w:val="0"/>
+          <w:numId w:val="11"/>
+        </w:numPr>
+      </w:pPr>
+      <w:r>
+        <w:t xml:space="preserve">Display a save button to commit any changes made by the gallery </w:t>
+      </w:r>
+      <w:r>
+        <w:t xml:space="preserve">owner ---------- </w:t>
+      </w:r>
+      <w:r>
+        <w:rPr>
+          <w:color w:val="C00000"/>
+        </w:rPr>
+        <w:t>high</w:t>
+      </w:r>
+    </w:p>
+    <w:p/>
+    <w:p>
+      <w:pPr>
+        <w:pStyle w:val="ListParagraph"/>
+        <w:numPr>
+          <w:ilvl w:val="0"/>
+          <w:numId w:val="2"/>
+        </w:numPr>
+      </w:pPr>
+      <w:r>
+        <w:t>The gallery information view shall:</w:t>
+      </w:r>
+    </w:p>
+    <w:p>
+      <w:pPr>
+        <w:pStyle w:val="ListParagraph"/>
+        <w:numPr>
+          <w:ilvl w:val="0"/>
+          <w:numId w:val="11"/>
+        </w:numPr>
+      </w:pPr>
+      <w:r>
+        <w:t>Display information about the gallery</w:t>
+      </w:r>
+      <w:r>
+        <w:t xml:space="preserve"> ----------------------------------------------------------medium</w:t>
+      </w:r>
+    </w:p>
+    <w:p>
+      <w:pPr>
+        <w:pStyle w:val="ListParagraph"/>
+        <w:numPr>
+          <w:ilvl w:val="0"/>
+          <w:numId w:val="11"/>
+        </w:numPr>
+      </w:pPr>
+      <w:r>
+        <w:t>Display the storefront image for the gallery</w:t>
+      </w:r>
+      <w:r>
+        <w:t xml:space="preserve"> ------------------------------------------------- medium</w:t>
+      </w:r>
+    </w:p>
+    <w:p>
+      <w:pPr>
+        <w:pStyle w:val="ListParagraph"/>
+        <w:numPr>
+          <w:ilvl w:val="0"/>
+          <w:numId w:val="11"/>
+        </w:numPr>
+      </w:pPr>
+      <w:r>
+        <w:t>Display the featured artist of the gallery</w:t>
+      </w:r>
+      <w:r>
+        <w:t xml:space="preserve"> ------------------------------------------------------ </w:t>
+      </w:r>
+      <w:r>
+        <w:rPr>
+          <w:color w:val="C00000"/>
+        </w:rPr>
+        <w:t>high</w:t>
+      </w:r>
+    </w:p>
+    <w:p>
+      <w:pPr>
+        <w:pStyle w:val="ListParagraph"/>
+        <w:numPr>
+          <w:ilvl w:val="0"/>
+          <w:numId w:val="11"/>
+        </w:numPr>
+      </w:pPr>
+      <w:r>
+        <w:t>Display the artists and artwork exhibited at the gallery</w:t>
+      </w:r>
+      <w:r>
+        <w:t xml:space="preserve"> ---------------------------------- </w:t>
+      </w:r>
+      <w:r>
+        <w:rPr>
+          <w:color w:val="C00000"/>
+        </w:rPr>
+        <w:t>high</w:t>
+      </w:r>
+    </w:p>
+    <w:p>
+      <w:pPr>
+        <w:pStyle w:val="ListParagraph"/>
+        <w:numPr>
+          <w:ilvl w:val="0"/>
+          <w:numId w:val="11"/>
+        </w:numPr>
+      </w:pPr>
+      <w:r>
+        <w:t xml:space="preserve">Allow the user to select the artwork or artists </w:t>
+      </w:r>
+      <w:r>
+        <w:t xml:space="preserve">--------------------------------------------- </w:t>
+      </w:r>
+      <w:r>
+        <w:rPr>
+          <w:color w:val="C00000"/>
+        </w:rPr>
+        <w:t>high</w:t>
       </w:r>
     </w:p>
     <w:p>
@@ -3028,1338 +3484,97 @@
         <w:ind w:left="1800"/>
       </w:pPr>
     </w:p>
+    <w:p>
+      <w:pPr>
+        <w:pStyle w:val="ListParagraph"/>
+        <w:numPr>
+          <w:ilvl w:val="0"/>
+          <w:numId w:val="2"/>
+        </w:numPr>
+      </w:pPr>
+      <w:r>
+        <w:t>The artist information view shall:</w:t>
+      </w:r>
+    </w:p>
+    <w:p>
+      <w:pPr>
+        <w:pStyle w:val="ListParagraph"/>
+        <w:numPr>
+          <w:ilvl w:val="0"/>
+          <w:numId w:val="11"/>
+        </w:numPr>
+      </w:pPr>
+      <w:r>
+        <w:t>Display information about the artist</w:t>
+      </w:r>
+      <w:r>
+        <w:t xml:space="preserve"> ---------------------------------------------------------- low</w:t>
+      </w:r>
+    </w:p>
+    <w:p>
+      <w:pPr>
+        <w:pStyle w:val="ListParagraph"/>
+        <w:numPr>
+          <w:ilvl w:val="0"/>
+          <w:numId w:val="11"/>
+        </w:numPr>
+      </w:pPr>
+      <w:r>
+        <w:t>Display the profile image for the artist</w:t>
+      </w:r>
+      <w:r>
+        <w:t xml:space="preserve"> artist ----------------------------------------------- low</w:t>
+      </w:r>
+    </w:p>
+    <w:p>
+      <w:pPr>
+        <w:pStyle w:val="ListParagraph"/>
+        <w:ind w:left="1800"/>
+      </w:pPr>
+    </w:p>
+    <w:p>
+      <w:pPr>
+        <w:pStyle w:val="ListParagraph"/>
+        <w:numPr>
+          <w:ilvl w:val="0"/>
+          <w:numId w:val="2"/>
+        </w:numPr>
+      </w:pPr>
+      <w:r>
+        <w:t>The artwork information view shall:</w:t>
+      </w:r>
+    </w:p>
+    <w:p>
+      <w:pPr>
+        <w:pStyle w:val="ListParagraph"/>
+        <w:numPr>
+          <w:ilvl w:val="0"/>
+          <w:numId w:val="11"/>
+        </w:numPr>
+      </w:pPr>
+      <w:r>
+        <w:t>Display information about the artwork</w:t>
+      </w:r>
+      <w:r>
+        <w:t xml:space="preserve"> ---------------------------------------------- low</w:t>
+      </w:r>
+    </w:p>
+    <w:p>
+      <w:pPr>
+        <w:pStyle w:val="ListParagraph"/>
+        <w:numPr>
+          <w:ilvl w:val="0"/>
+          <w:numId w:val="11"/>
+        </w:numPr>
+      </w:pPr>
+      <w:r>
+        <w:t>Display the image for the artwork</w:t>
+      </w:r>
+      <w:r>
+        <w:t xml:space="preserve"> ---------------------------------------------------- medium</w:t>
+      </w:r>
+    </w:p>
     <w:p/>
-    <w:p>
-      <w:pPr>
-        <w:pStyle w:val="ListParagraph"/>
-        <w:numPr>
-          <w:ilvl w:val="0"/>
-          <w:numId w:val="2"/>
-        </w:numPr>
-      </w:pPr>
-      <w:r>
-        <w:t>The search view shall:</w:t>
-      </w:r>
-    </w:p>
-    <w:p>
-      <w:pPr>
-        <w:pStyle w:val="ListParagraph"/>
-        <w:numPr>
-          <w:ilvl w:val="0"/>
-          <w:numId w:val="11"/>
-        </w:numPr>
-      </w:pPr>
-      <w:r>
-        <w:t>Input text from a user</w:t>
-      </w:r>
-      <w:r>
-        <w:t xml:space="preserve"> --</w:t>
-      </w:r>
-      <w:r>
-        <w:t>-----------------</w:t>
-      </w:r>
-      <w:r>
-        <w:t>---</w:t>
-      </w:r>
-      <w:r>
-        <w:t>----------------------------</w:t>
-      </w:r>
-      <w:r>
-        <w:t>--</w:t>
-      </w:r>
-      <w:r>
-        <w:t>----------------------- low</w:t>
-      </w:r>
-    </w:p>
-    <w:p>
-      <w:pPr>
-        <w:pStyle w:val="ListParagraph"/>
-        <w:numPr>
-          <w:ilvl w:val="0"/>
-          <w:numId w:val="11"/>
-        </w:numPr>
-      </w:pPr>
-      <w:r>
-        <w:t xml:space="preserve">Display search results </w:t>
-      </w:r>
-      <w:r>
-        <w:t>----</w:t>
-      </w:r>
-      <w:r>
-        <w:t>-----------------------------------------</w:t>
-      </w:r>
-      <w:r>
-        <w:t>--</w:t>
-      </w:r>
-      <w:r>
-        <w:t>--------------------------- low</w:t>
-      </w:r>
-    </w:p>
-    <w:p>
-      <w:pPr>
-        <w:pStyle w:val="ListParagraph"/>
-        <w:ind w:left="1800"/>
-      </w:pPr>
-    </w:p>
-    <w:p/>
-    <w:p>
-      <w:pPr>
-        <w:pStyle w:val="ListParagraph"/>
-        <w:ind w:left="1800"/>
-      </w:pPr>
-    </w:p>
-    <w:p>
-      <w:pPr>
-        <w:pStyle w:val="ListParagraph"/>
-        <w:ind w:left="1800"/>
-      </w:pPr>
-    </w:p>
-    <w:p>
-      <w:pPr>
-        <w:pStyle w:val="ListParagraph"/>
-        <w:numPr>
-          <w:ilvl w:val="0"/>
-          <w:numId w:val="2"/>
-        </w:numPr>
-      </w:pPr>
-      <w:r>
-        <w:t xml:space="preserve">The </w:t>
-      </w:r>
-      <w:r>
-        <w:t>map</w:t>
-      </w:r>
-      <w:r>
-        <w:t xml:space="preserve"> view shall:</w:t>
-      </w:r>
-    </w:p>
-    <w:p>
-      <w:pPr>
-        <w:pStyle w:val="ListParagraph"/>
-        <w:numPr>
-          <w:ilvl w:val="0"/>
-          <w:numId w:val="11"/>
-        </w:numPr>
-      </w:pPr>
-      <w:r>
-        <w:t>Display a map to the user</w:t>
-      </w:r>
-      <w:r>
-        <w:t xml:space="preserve"> </w:t>
-      </w:r>
-      <w:r>
-        <w:t>---------------------------------------</w:t>
-      </w:r>
-      <w:r>
-        <w:t>---</w:t>
-      </w:r>
-      <w:r>
-        <w:t>----------------------------- low</w:t>
-      </w:r>
-    </w:p>
-    <w:p>
-      <w:pPr>
-        <w:pStyle w:val="ListParagraph"/>
-        <w:numPr>
-          <w:ilvl w:val="0"/>
-          <w:numId w:val="11"/>
-        </w:numPr>
-      </w:pPr>
-      <w:r>
-        <w:t>Prompt the user for permission to use location services</w:t>
-      </w:r>
-      <w:r>
-        <w:t xml:space="preserve"> </w:t>
-      </w:r>
-      <w:r>
-        <w:t>-------------------------------- low</w:t>
-      </w:r>
-    </w:p>
-    <w:p>
-      <w:pPr>
-        <w:pStyle w:val="ListParagraph"/>
-        <w:numPr>
-          <w:ilvl w:val="0"/>
-          <w:numId w:val="11"/>
-        </w:numPr>
-      </w:pPr>
-      <w:r>
-        <w:t>Use the User’s location to display the nearest galleries on the map</w:t>
-      </w:r>
-      <w:r>
-        <w:t xml:space="preserve"> ----------------- low</w:t>
-      </w:r>
-    </w:p>
-    <w:p>
-      <w:pPr>
-        <w:pStyle w:val="ListParagraph"/>
-        <w:numPr>
-          <w:ilvl w:val="0"/>
-          <w:numId w:val="11"/>
-        </w:numPr>
-      </w:pPr>
-      <w:r>
-        <w:t>Allow the user to select any point on the map</w:t>
-      </w:r>
-      <w:r>
-        <w:t xml:space="preserve"> -------------------------------------------- low</w:t>
-      </w:r>
-    </w:p>
-    <w:p>
-      <w:pPr>
-        <w:pStyle w:val="ListParagraph"/>
-        <w:numPr>
-          <w:ilvl w:val="0"/>
-          <w:numId w:val="11"/>
-        </w:numPr>
-      </w:pPr>
-      <w:r>
-        <w:t>Use the point on the map to display the nearest galleries on the map</w:t>
-      </w:r>
-      <w:r>
-        <w:t xml:space="preserve"> -------------- low</w:t>
-      </w:r>
-    </w:p>
-    <w:p>
-      <w:pPr>
-        <w:pStyle w:val="ListParagraph"/>
-        <w:numPr>
-          <w:ilvl w:val="0"/>
-          <w:numId w:val="11"/>
-        </w:numPr>
-      </w:pPr>
-      <w:r>
-        <w:t>Display a list of galleries based on proximity</w:t>
-      </w:r>
-      <w:r>
-        <w:t xml:space="preserve"> to the user or </w:t>
-      </w:r>
-      <w:r>
-        <w:t>point on the map</w:t>
-      </w:r>
-      <w:r>
-        <w:t xml:space="preserve"> ----- low</w:t>
-      </w:r>
-    </w:p>
-    <w:p>
-      <w:pPr>
-        <w:pStyle w:val="ListParagraph"/>
-        <w:numPr>
-          <w:ilvl w:val="0"/>
-          <w:numId w:val="11"/>
-        </w:numPr>
-      </w:pPr>
-      <w:r>
-        <w:t>Allow a user to select a gallery from the list</w:t>
-      </w:r>
-      <w:r>
-        <w:t xml:space="preserve"> ------------------------------------------------ low</w:t>
-      </w:r>
-    </w:p>
-    <w:p>
-      <w:pPr>
-        <w:pStyle w:val="ListParagraph"/>
-        <w:ind w:left="1080"/>
-      </w:pPr>
-    </w:p>
-    <w:p>
-      <w:pPr>
-        <w:pStyle w:val="ListParagraph"/>
-        <w:numPr>
-          <w:ilvl w:val="0"/>
-          <w:numId w:val="2"/>
-        </w:numPr>
-      </w:pPr>
-      <w:r>
-        <w:t xml:space="preserve">The </w:t>
-      </w:r>
-      <w:r>
-        <w:t>gallery</w:t>
-      </w:r>
-      <w:r>
-        <w:t xml:space="preserve"> </w:t>
-      </w:r>
-      <w:r>
-        <w:t xml:space="preserve">list </w:t>
-      </w:r>
-      <w:r>
-        <w:t>view shall:</w:t>
-      </w:r>
-    </w:p>
-    <w:p>
-      <w:pPr>
-        <w:pStyle w:val="ListParagraph"/>
-        <w:numPr>
-          <w:ilvl w:val="0"/>
-          <w:numId w:val="11"/>
-        </w:numPr>
-      </w:pPr>
-      <w:r>
-        <w:t>List pages of all the registered galleries</w:t>
-      </w:r>
-      <w:r>
-        <w:t xml:space="preserve"> ------------------------------------------------------ </w:t>
-      </w:r>
-      <w:r>
-        <w:rPr>
-          <w:color w:val="C00000"/>
-        </w:rPr>
-        <w:t>high</w:t>
-      </w:r>
-    </w:p>
-    <w:p>
-      <w:pPr>
-        <w:pStyle w:val="ListParagraph"/>
-        <w:numPr>
-          <w:ilvl w:val="0"/>
-          <w:numId w:val="11"/>
-        </w:numPr>
-      </w:pPr>
-      <w:r>
-        <w:t>Order registered galleries in alphabetical order based on gallery name</w:t>
-      </w:r>
-      <w:r>
-        <w:t xml:space="preserve"> ------------- low</w:t>
-      </w:r>
-    </w:p>
-    <w:p>
-      <w:pPr>
-        <w:pStyle w:val="ListParagraph"/>
-        <w:numPr>
-          <w:ilvl w:val="0"/>
-          <w:numId w:val="11"/>
-        </w:numPr>
-      </w:pPr>
-      <w:r>
-        <w:t>Allow users to select galleries to view the associated gallery information view</w:t>
-      </w:r>
-      <w:r>
-        <w:t xml:space="preserve"> --- </w:t>
-      </w:r>
-      <w:r>
-        <w:rPr>
-          <w:color w:val="C00000"/>
-        </w:rPr>
-        <w:t>high</w:t>
-      </w:r>
-    </w:p>
-    <w:p/>
-    <w:p>
-      <w:pPr>
-        <w:pStyle w:val="ListParagraph"/>
-        <w:numPr>
-          <w:ilvl w:val="0"/>
-          <w:numId w:val="2"/>
-        </w:numPr>
-      </w:pPr>
-      <w:r>
-        <w:t xml:space="preserve">The </w:t>
-      </w:r>
-      <w:r>
-        <w:t>‘About us’</w:t>
-      </w:r>
-      <w:r>
-        <w:t xml:space="preserve"> view shall</w:t>
-      </w:r>
-      <w:r>
-        <w:t xml:space="preserve"> display information about</w:t>
-      </w:r>
-      <w:r>
-        <w:t>:</w:t>
-      </w:r>
-    </w:p>
-    <w:p>
-      <w:pPr>
-        <w:pStyle w:val="ListParagraph"/>
-        <w:numPr>
-          <w:ilvl w:val="0"/>
-          <w:numId w:val="11"/>
-        </w:numPr>
-      </w:pPr>
-      <w:r>
-        <w:t>The website</w:t>
-      </w:r>
-      <w:r>
-        <w:t xml:space="preserve"> </w:t>
-      </w:r>
-      <w:r>
-        <w:t>--------------------------------------------------------------------</w:t>
-      </w:r>
-      <w:r>
-        <w:t>------------------</w:t>
-      </w:r>
-      <w:r>
-        <w:t>--- low</w:t>
-      </w:r>
-    </w:p>
-    <w:p>
-      <w:pPr>
-        <w:pStyle w:val="ListParagraph"/>
-        <w:numPr>
-          <w:ilvl w:val="0"/>
-          <w:numId w:val="11"/>
-        </w:numPr>
-      </w:pPr>
-      <w:r>
-        <w:t>The service</w:t>
-      </w:r>
-      <w:r>
-        <w:t xml:space="preserve"> </w:t>
-      </w:r>
-      <w:r>
-        <w:t>-------------------------------------------------------------------</w:t>
-      </w:r>
-      <w:r>
-        <w:t>-------------------</w:t>
-      </w:r>
-      <w:r>
-        <w:t>---- low</w:t>
-      </w:r>
-    </w:p>
-    <w:p>
-      <w:pPr>
-        <w:pStyle w:val="ListParagraph"/>
-        <w:numPr>
-          <w:ilvl w:val="0"/>
-          <w:numId w:val="11"/>
-        </w:numPr>
-      </w:pPr>
-      <w:r>
-        <w:t>The developers</w:t>
-      </w:r>
-      <w:r>
-        <w:t xml:space="preserve"> </w:t>
-      </w:r>
-      <w:r>
-        <w:t>-------------------------------------------------------------------</w:t>
-      </w:r>
-      <w:r>
-        <w:t>--------------</w:t>
-      </w:r>
-      <w:r>
-        <w:t>---- low</w:t>
-      </w:r>
-    </w:p>
-    <w:p>
-      <w:pPr>
-        <w:pStyle w:val="ListParagraph"/>
-        <w:numPr>
-          <w:ilvl w:val="0"/>
-          <w:numId w:val="11"/>
-        </w:numPr>
-      </w:pPr>
-      <w:r>
-        <w:t>A disclaimer</w:t>
-      </w:r>
-      <w:r>
-        <w:t xml:space="preserve"> </w:t>
-      </w:r>
-      <w:r>
-        <w:t>--------------------------------------------------------------------</w:t>
-      </w:r>
-      <w:r>
-        <w:t>-------------------</w:t>
-      </w:r>
-      <w:r>
-        <w:t>--- low</w:t>
-      </w:r>
-    </w:p>
-    <w:p>
-      <w:pPr>
-        <w:ind w:firstLine="720"/>
-      </w:pPr>
-      <w:r>
-        <w:t xml:space="preserve"> </w:t>
-      </w:r>
-    </w:p>
-    <w:p>
-      <w:pPr>
-        <w:pStyle w:val="ListParagraph"/>
-        <w:numPr>
-          <w:ilvl w:val="0"/>
-          <w:numId w:val="2"/>
-        </w:numPr>
-      </w:pPr>
-      <w:r>
-        <w:t>The login view shall:</w:t>
-      </w:r>
-    </w:p>
-    <w:p>
-      <w:pPr>
-        <w:pStyle w:val="ListParagraph"/>
-        <w:numPr>
-          <w:ilvl w:val="0"/>
-          <w:numId w:val="11"/>
-        </w:numPr>
-      </w:pPr>
-      <w:r>
-        <w:t>Display an input for the gallery owner’s email and password</w:t>
-      </w:r>
-      <w:r>
-        <w:t xml:space="preserve"> -------------------------- </w:t>
-      </w:r>
-      <w:r>
-        <w:rPr>
-          <w:color w:val="FF0000"/>
-        </w:rPr>
-        <w:t>blocker</w:t>
-      </w:r>
-    </w:p>
-    <w:p>
-      <w:pPr>
-        <w:pStyle w:val="ListParagraph"/>
-        <w:numPr>
-          <w:ilvl w:val="0"/>
-          <w:numId w:val="11"/>
-        </w:numPr>
-      </w:pPr>
-      <w:r>
-        <w:t>Log in the gallery owner with the Parse servers</w:t>
-      </w:r>
-      <w:r>
-        <w:t xml:space="preserve"> ------------------------------------------- </w:t>
-      </w:r>
-      <w:r>
-        <w:rPr>
-          <w:color w:val="FF0000"/>
-        </w:rPr>
-        <w:t>blocker</w:t>
-      </w:r>
-    </w:p>
-    <w:p>
-      <w:pPr>
-        <w:pStyle w:val="ListParagraph"/>
-        <w:numPr>
-          <w:ilvl w:val="0"/>
-          <w:numId w:val="11"/>
-        </w:numPr>
-      </w:pPr>
-      <w:r>
-        <w:t>Display errors when a login fails</w:t>
-      </w:r>
-      <w:r>
-        <w:t xml:space="preserve"> --------------------------------------------------------------- </w:t>
-      </w:r>
-      <w:r>
-        <w:rPr>
-          <w:color w:val="C00000"/>
-        </w:rPr>
-        <w:t>high</w:t>
-      </w:r>
-    </w:p>
-    <w:p>
-      <w:pPr>
-        <w:pStyle w:val="ListParagraph"/>
-        <w:numPr>
-          <w:ilvl w:val="0"/>
-          <w:numId w:val="11"/>
-        </w:numPr>
-      </w:pPr>
-      <w:r>
-        <w:t>Display an option to reset password</w:t>
-      </w:r>
-      <w:r>
-        <w:t xml:space="preserve"> ---------------------------------------------------------- medium</w:t>
-      </w:r>
-    </w:p>
-    <w:p/>
-    <w:p>
-      <w:pPr>
-        <w:pStyle w:val="ListParagraph"/>
-        <w:numPr>
-          <w:ilvl w:val="0"/>
-          <w:numId w:val="2"/>
-        </w:numPr>
-      </w:pPr>
-      <w:r>
-        <w:t>The registration view shall:</w:t>
-      </w:r>
-    </w:p>
-    <w:p>
-      <w:pPr>
-        <w:pStyle w:val="ListParagraph"/>
-        <w:numPr>
-          <w:ilvl w:val="0"/>
-          <w:numId w:val="11"/>
-        </w:numPr>
-      </w:pPr>
-      <w:r>
-        <w:t>Display an input for a gallery owner’s email, password, address and phone number</w:t>
-      </w:r>
-      <w:r>
-        <w:t xml:space="preserve"> - </w:t>
-      </w:r>
-      <w:r>
-        <w:rPr>
-          <w:color w:val="C00000"/>
-        </w:rPr>
-        <w:t>high</w:t>
-      </w:r>
-    </w:p>
-    <w:p>
-      <w:pPr>
-        <w:pStyle w:val="ListParagraph"/>
-        <w:numPr>
-          <w:ilvl w:val="0"/>
-          <w:numId w:val="11"/>
-        </w:numPr>
-      </w:pPr>
-      <w:r>
-        <w:t>Display errors when a registration fails</w:t>
-      </w:r>
-      <w:r>
-        <w:t xml:space="preserve"> ------------------------------------------------------------ </w:t>
-      </w:r>
-      <w:r>
-        <w:rPr>
-          <w:color w:val="C00000"/>
-        </w:rPr>
-        <w:t>high</w:t>
-      </w:r>
-    </w:p>
-    <w:p>
-      <w:pPr>
-        <w:pStyle w:val="ListParagraph"/>
-        <w:numPr>
-          <w:ilvl w:val="0"/>
-          <w:numId w:val="11"/>
-        </w:numPr>
-      </w:pPr>
-      <w:r>
-        <w:t>Display a message when a registration is successful</w:t>
-      </w:r>
-      <w:r>
-        <w:t xml:space="preserve"> ------------------------------------------- </w:t>
-      </w:r>
-      <w:r>
-        <w:rPr>
-          <w:color w:val="C00000"/>
-        </w:rPr>
-        <w:t>high</w:t>
-      </w:r>
-    </w:p>
-    <w:p>
-      <w:pPr>
-        <w:pStyle w:val="ListParagraph"/>
-        <w:numPr>
-          <w:ilvl w:val="0"/>
-          <w:numId w:val="11"/>
-        </w:numPr>
-      </w:pPr>
-      <w:r>
-        <w:t>Inform the user their account is locked until permission is granted</w:t>
-      </w:r>
-      <w:r>
-        <w:t xml:space="preserve"> ----------------------- </w:t>
-      </w:r>
-      <w:r>
-        <w:rPr>
-          <w:color w:val="C00000"/>
-        </w:rPr>
-        <w:t>high</w:t>
-      </w:r>
-    </w:p>
-    <w:p/>
-    <w:p>
-      <w:pPr>
-        <w:pStyle w:val="ListParagraph"/>
-        <w:numPr>
-          <w:ilvl w:val="0"/>
-          <w:numId w:val="2"/>
-        </w:numPr>
-      </w:pPr>
-      <w:r>
-        <w:t>The ‘</w:t>
-      </w:r>
-      <w:r>
-        <w:t>owned galleries’</w:t>
-      </w:r>
-      <w:r>
-        <w:t xml:space="preserve"> view shall</w:t>
-      </w:r>
-      <w:r>
-        <w:t>:</w:t>
-      </w:r>
-    </w:p>
-    <w:p>
-      <w:pPr>
-        <w:pStyle w:val="ListParagraph"/>
-        <w:numPr>
-          <w:ilvl w:val="0"/>
-          <w:numId w:val="11"/>
-        </w:numPr>
-      </w:pPr>
-      <w:r>
-        <w:t>Display A list of galleries managed by the gallery owner</w:t>
-      </w:r>
-      <w:r>
-        <w:t xml:space="preserve"> ------------------------------------ </w:t>
-      </w:r>
-      <w:r>
-        <w:rPr>
-          <w:color w:val="FF0000"/>
-        </w:rPr>
-        <w:t>blocker</w:t>
-      </w:r>
-    </w:p>
-    <w:p>
-      <w:pPr>
-        <w:pStyle w:val="ListParagraph"/>
-        <w:numPr>
-          <w:ilvl w:val="0"/>
-          <w:numId w:val="11"/>
-        </w:numPr>
-      </w:pPr>
-      <w:r>
-        <w:t>Allow the gallery owner to select a gallery to edit</w:t>
-      </w:r>
-      <w:r>
-        <w:t xml:space="preserve"> -------------------------------------------- </w:t>
-      </w:r>
-      <w:r>
-        <w:rPr>
-          <w:color w:val="FF0000"/>
-        </w:rPr>
-        <w:t>blocker</w:t>
-      </w:r>
-    </w:p>
-    <w:p>
-      <w:pPr>
-        <w:ind w:left="720"/>
-      </w:pPr>
-    </w:p>
-    <w:p>
-      <w:pPr>
-        <w:pStyle w:val="ListParagraph"/>
-        <w:numPr>
-          <w:ilvl w:val="0"/>
-          <w:numId w:val="2"/>
-        </w:numPr>
-      </w:pPr>
-      <w:r>
-        <w:t>The gallery edit view shall:</w:t>
-      </w:r>
-    </w:p>
-    <w:p>
-      <w:pPr>
-        <w:pStyle w:val="ListParagraph"/>
-        <w:numPr>
-          <w:ilvl w:val="0"/>
-          <w:numId w:val="11"/>
-        </w:numPr>
-      </w:pPr>
-      <w:r>
-        <w:t>Display an editable version of the gallery’s information</w:t>
-      </w:r>
-      <w:r>
-        <w:t xml:space="preserve"> ------------------------------------</w:t>
-      </w:r>
-      <w:r>
-        <w:t>-</w:t>
-      </w:r>
-      <w:r>
-        <w:t xml:space="preserve"> </w:t>
-      </w:r>
-      <w:r>
-        <w:t>medium</w:t>
-      </w:r>
-    </w:p>
-    <w:p>
-      <w:pPr>
-        <w:pStyle w:val="ListParagraph"/>
-        <w:numPr>
-          <w:ilvl w:val="0"/>
-          <w:numId w:val="11"/>
-        </w:numPr>
-      </w:pPr>
-      <w:r>
-        <w:t>Display the gallery storefront image with a way to update the image</w:t>
-      </w:r>
-      <w:r>
-        <w:t xml:space="preserve"> ------------------- medium</w:t>
-      </w:r>
-    </w:p>
-    <w:p>
-      <w:pPr>
-        <w:pStyle w:val="ListParagraph"/>
-        <w:numPr>
-          <w:ilvl w:val="0"/>
-          <w:numId w:val="11"/>
-        </w:numPr>
-      </w:pPr>
-      <w:r>
-        <w:t>Display the artist and artwork exhibited at the gallery</w:t>
-      </w:r>
-      <w:r>
-        <w:t xml:space="preserve"> ------------------------------------ </w:t>
-      </w:r>
-      <w:r>
-        <w:rPr>
-          <w:color w:val="C00000"/>
-        </w:rPr>
-        <w:t>high</w:t>
-      </w:r>
-    </w:p>
-    <w:p>
-      <w:pPr>
-        <w:pStyle w:val="ListParagraph"/>
-        <w:numPr>
-          <w:ilvl w:val="0"/>
-          <w:numId w:val="11"/>
-        </w:numPr>
-      </w:pPr>
-      <w:r>
-        <w:t>Display a save button to commit any changes made</w:t>
-      </w:r>
-      <w:r>
-        <w:t xml:space="preserve"> --------------------------------------- </w:t>
-      </w:r>
-      <w:r>
-        <w:rPr>
-          <w:color w:val="C00000"/>
-        </w:rPr>
-        <w:t>high</w:t>
-      </w:r>
-    </w:p>
-    <w:p>
-      <w:pPr>
-        <w:pStyle w:val="ListParagraph"/>
-        <w:numPr>
-          <w:ilvl w:val="0"/>
-          <w:numId w:val="11"/>
-        </w:numPr>
-      </w:pPr>
-      <w:r>
-        <w:t>Allow the gallery owner to select an artist or artwork</w:t>
-      </w:r>
-      <w:r>
-        <w:t xml:space="preserve"> ------------------------------------- </w:t>
-      </w:r>
-      <w:r>
-        <w:rPr>
-          <w:color w:val="C00000"/>
-        </w:rPr>
-        <w:t>high</w:t>
-      </w:r>
-    </w:p>
-    <w:p/>
-    <w:p>
-      <w:pPr>
-        <w:pStyle w:val="ListParagraph"/>
-        <w:numPr>
-          <w:ilvl w:val="0"/>
-          <w:numId w:val="2"/>
-        </w:numPr>
-      </w:pPr>
-      <w:r>
-        <w:t xml:space="preserve">The </w:t>
-      </w:r>
-      <w:r>
-        <w:t>artist</w:t>
-      </w:r>
-      <w:r>
-        <w:t xml:space="preserve"> edit view shall:</w:t>
-      </w:r>
-    </w:p>
-    <w:p>
-      <w:pPr>
-        <w:pStyle w:val="ListParagraph"/>
-        <w:numPr>
-          <w:ilvl w:val="0"/>
-          <w:numId w:val="11"/>
-        </w:numPr>
-      </w:pPr>
-      <w:r>
-        <w:t xml:space="preserve">Display an editable version of the </w:t>
-      </w:r>
-      <w:r>
-        <w:t>artist</w:t>
-      </w:r>
-      <w:r>
-        <w:t xml:space="preserve"> information</w:t>
-      </w:r>
-      <w:r>
-        <w:t xml:space="preserve"> -------------------------------------- medium</w:t>
-      </w:r>
-    </w:p>
-    <w:p>
-      <w:pPr>
-        <w:pStyle w:val="ListParagraph"/>
-        <w:numPr>
-          <w:ilvl w:val="0"/>
-          <w:numId w:val="11"/>
-        </w:numPr>
-      </w:pPr>
-      <w:r>
-        <w:t>Display the artist profile image with a way to update the image</w:t>
-      </w:r>
-      <w:r>
-        <w:t xml:space="preserve"> ----------------------- low</w:t>
-      </w:r>
-    </w:p>
-    <w:p>
-      <w:pPr>
-        <w:pStyle w:val="ListParagraph"/>
-        <w:numPr>
-          <w:ilvl w:val="0"/>
-          <w:numId w:val="11"/>
-        </w:numPr>
-      </w:pPr>
-      <w:r>
-        <w:t>Display a save button to commit any changes made by the gallery owner</w:t>
-      </w:r>
-      <w:r>
-        <w:t xml:space="preserve"> ---------- </w:t>
-      </w:r>
-      <w:r>
-        <w:rPr>
-          <w:color w:val="C00000"/>
-        </w:rPr>
-        <w:t>high</w:t>
-      </w:r>
-    </w:p>
-    <w:p/>
-    <w:p>
-      <w:pPr>
-        <w:pStyle w:val="ListParagraph"/>
-        <w:numPr>
-          <w:ilvl w:val="0"/>
-          <w:numId w:val="2"/>
-        </w:numPr>
-      </w:pPr>
-      <w:r>
-        <w:t>The artwork edit view shall:</w:t>
-      </w:r>
-    </w:p>
-    <w:p>
-      <w:pPr>
-        <w:pStyle w:val="ListParagraph"/>
-        <w:numPr>
-          <w:ilvl w:val="0"/>
-          <w:numId w:val="11"/>
-        </w:numPr>
-      </w:pPr>
-      <w:r>
-        <w:t>Display an editable version of the artwork information</w:t>
-      </w:r>
-      <w:r>
-        <w:t xml:space="preserve"> </w:t>
-      </w:r>
-      <w:r>
-        <w:t>----------------------</w:t>
-      </w:r>
-      <w:r>
-        <w:t>-----------</w:t>
-      </w:r>
-      <w:r>
-        <w:t>-- medium</w:t>
-      </w:r>
-    </w:p>
-    <w:p>
-      <w:pPr>
-        <w:pStyle w:val="ListParagraph"/>
-        <w:numPr>
-          <w:ilvl w:val="0"/>
-          <w:numId w:val="11"/>
-        </w:numPr>
-      </w:pPr>
-      <w:r>
-        <w:t>Display the artwork image with a way to update the image</w:t>
-      </w:r>
-      <w:r>
-        <w:t xml:space="preserve"> </w:t>
-      </w:r>
-      <w:r>
-        <w:t>----------------------</w:t>
-      </w:r>
-      <w:r>
-        <w:t>------</w:t>
-      </w:r>
-      <w:r>
-        <w:t>- low</w:t>
-      </w:r>
-    </w:p>
-    <w:p>
-      <w:pPr>
-        <w:pStyle w:val="ListParagraph"/>
-        <w:numPr>
-          <w:ilvl w:val="0"/>
-          <w:numId w:val="11"/>
-        </w:numPr>
-      </w:pPr>
-      <w:r>
-        <w:t xml:space="preserve">Display a save button to commit any changes made by the gallery </w:t>
-      </w:r>
-      <w:r>
-        <w:t xml:space="preserve">owner ---------- </w:t>
-      </w:r>
-      <w:r>
-        <w:rPr>
-          <w:color w:val="C00000"/>
-        </w:rPr>
-        <w:t>high</w:t>
-      </w:r>
-    </w:p>
-    <w:p/>
-    <w:p>
-      <w:pPr>
-        <w:pStyle w:val="ListParagraph"/>
-        <w:numPr>
-          <w:ilvl w:val="0"/>
-          <w:numId w:val="2"/>
-        </w:numPr>
-      </w:pPr>
-      <w:r>
-        <w:t>The gallery information view shall:</w:t>
-      </w:r>
-    </w:p>
-    <w:p>
-      <w:pPr>
-        <w:pStyle w:val="ListParagraph"/>
-        <w:numPr>
-          <w:ilvl w:val="0"/>
-          <w:numId w:val="11"/>
-        </w:numPr>
-      </w:pPr>
-      <w:r>
-        <w:t>Display information about the gallery</w:t>
-      </w:r>
-      <w:r>
-        <w:t xml:space="preserve"> ----------------------------------------------------------medium</w:t>
-      </w:r>
-    </w:p>
-    <w:p>
-      <w:pPr>
-        <w:pStyle w:val="ListParagraph"/>
-        <w:numPr>
-          <w:ilvl w:val="0"/>
-          <w:numId w:val="11"/>
-        </w:numPr>
-      </w:pPr>
-      <w:r>
-        <w:t>Display the storefront image for the gallery</w:t>
-      </w:r>
-      <w:r>
-        <w:t xml:space="preserve"> ------------------------------------------------- medium</w:t>
-      </w:r>
-    </w:p>
-    <w:p>
-      <w:pPr>
-        <w:pStyle w:val="ListParagraph"/>
-        <w:numPr>
-          <w:ilvl w:val="0"/>
-          <w:numId w:val="11"/>
-        </w:numPr>
-      </w:pPr>
-      <w:r>
-        <w:t>Display the featured artist of the gallery</w:t>
-      </w:r>
-      <w:r>
-        <w:t xml:space="preserve"> ------------------------------------------------------ </w:t>
-      </w:r>
-      <w:r>
-        <w:rPr>
-          <w:color w:val="C00000"/>
-        </w:rPr>
-        <w:t>high</w:t>
-      </w:r>
-    </w:p>
-    <w:p>
-      <w:pPr>
-        <w:pStyle w:val="ListParagraph"/>
-        <w:numPr>
-          <w:ilvl w:val="0"/>
-          <w:numId w:val="11"/>
-        </w:numPr>
-      </w:pPr>
-      <w:r>
-        <w:t>Display the artists and artwork exhibited at the gallery</w:t>
-      </w:r>
-      <w:r>
-        <w:t xml:space="preserve"> ---------------------------------- </w:t>
-      </w:r>
-      <w:r>
-        <w:rPr>
-          <w:color w:val="C00000"/>
-        </w:rPr>
-        <w:t>high</w:t>
-      </w:r>
-    </w:p>
-    <w:p>
-      <w:pPr>
-        <w:pStyle w:val="ListParagraph"/>
-        <w:numPr>
-          <w:ilvl w:val="0"/>
-          <w:numId w:val="11"/>
-        </w:numPr>
-      </w:pPr>
-      <w:r>
-        <w:t xml:space="preserve">Allow the user to select the artwork or artists </w:t>
-      </w:r>
-      <w:r>
-        <w:t xml:space="preserve">--------------------------------------------- </w:t>
-      </w:r>
-      <w:r>
-        <w:rPr>
-          <w:color w:val="C00000"/>
-        </w:rPr>
-        <w:t>high</w:t>
-      </w:r>
-    </w:p>
-    <w:p>
-      <w:pPr>
-        <w:pStyle w:val="ListParagraph"/>
-        <w:ind w:left="1800"/>
-      </w:pPr>
-    </w:p>
-    <w:p>
-      <w:pPr>
-        <w:pStyle w:val="ListParagraph"/>
-        <w:numPr>
-          <w:ilvl w:val="0"/>
-          <w:numId w:val="2"/>
-        </w:numPr>
-      </w:pPr>
-      <w:r>
-        <w:t>The artist information view shall:</w:t>
-      </w:r>
-    </w:p>
-    <w:p>
-      <w:pPr>
-        <w:pStyle w:val="ListParagraph"/>
-        <w:numPr>
-          <w:ilvl w:val="0"/>
-          <w:numId w:val="11"/>
-        </w:numPr>
-      </w:pPr>
-      <w:r>
-        <w:t>Display information about the artist</w:t>
-      </w:r>
-      <w:r>
-        <w:t xml:space="preserve"> ---------------------------------------------------------- low</w:t>
-      </w:r>
-    </w:p>
-    <w:p>
-      <w:pPr>
-        <w:pStyle w:val="ListParagraph"/>
-        <w:numPr>
-          <w:ilvl w:val="0"/>
-          <w:numId w:val="11"/>
-        </w:numPr>
-      </w:pPr>
-      <w:r>
-        <w:t>Display the profile image for the artist</w:t>
-      </w:r>
-      <w:r>
-        <w:t xml:space="preserve"> </w:t>
-      </w:r>
-      <w:r>
-        <w:t>artist ---------</w:t>
-      </w:r>
-      <w:r>
-        <w:t>---------------------</w:t>
-      </w:r>
-      <w:r>
-        <w:t xml:space="preserve">----------------- </w:t>
-      </w:r>
-      <w:r>
-        <w:t>low</w:t>
-      </w:r>
-    </w:p>
-    <w:p>
-      <w:pPr>
-        <w:pStyle w:val="ListParagraph"/>
-        <w:numPr>
-          <w:ilvl w:val="0"/>
-          <w:numId w:val="11"/>
-        </w:numPr>
-      </w:pPr>
-      <w:r>
-        <w:t xml:space="preserve">Display the artwork created by the artist </w:t>
-      </w:r>
-      <w:r>
-        <w:t>artist</w:t>
-      </w:r>
-      <w:r>
-        <w:t xml:space="preserve"> ---</w:t>
-      </w:r>
-      <w:r>
-        <w:t xml:space="preserve">---------------------------------------- </w:t>
-      </w:r>
-      <w:r>
-        <w:rPr>
-          <w:color w:val="C00000"/>
-        </w:rPr>
-        <w:t>high</w:t>
-      </w:r>
-    </w:p>
-    <w:p>
-      <w:pPr>
-        <w:pStyle w:val="ListParagraph"/>
-        <w:numPr>
-          <w:ilvl w:val="0"/>
-          <w:numId w:val="11"/>
-        </w:numPr>
-      </w:pPr>
-      <w:r>
-        <w:t>Allow the user to select the artwork</w:t>
-      </w:r>
-      <w:r>
-        <w:t xml:space="preserve"> </w:t>
-      </w:r>
-      <w:r>
-        <w:t>artist</w:t>
-      </w:r>
-      <w:r>
-        <w:t xml:space="preserve"> -------------</w:t>
-      </w:r>
-      <w:r>
-        <w:t xml:space="preserve">----------------------------------- </w:t>
-      </w:r>
-      <w:r>
-        <w:rPr>
-          <w:color w:val="C00000"/>
-        </w:rPr>
-        <w:t>high</w:t>
-      </w:r>
-    </w:p>
-    <w:p>
-      <w:pPr>
-        <w:pStyle w:val="ListParagraph"/>
-        <w:ind w:left="1800"/>
-      </w:pPr>
-    </w:p>
-    <w:p>
-      <w:pPr>
-        <w:pStyle w:val="ListParagraph"/>
-        <w:numPr>
-          <w:ilvl w:val="0"/>
-          <w:numId w:val="2"/>
-        </w:numPr>
-      </w:pPr>
-      <w:r>
-        <w:t>The artwork information view shall:</w:t>
-      </w:r>
-    </w:p>
-    <w:p>
-      <w:pPr>
-        <w:pStyle w:val="ListParagraph"/>
-        <w:numPr>
-          <w:ilvl w:val="0"/>
-          <w:numId w:val="11"/>
-        </w:numPr>
-      </w:pPr>
-      <w:r>
-        <w:t>Display information about the artwork</w:t>
-      </w:r>
-      <w:r>
-        <w:t xml:space="preserve"> </w:t>
-      </w:r>
-      <w:r>
-        <w:t>artist</w:t>
-      </w:r>
-      <w:r>
-        <w:t xml:space="preserve"> -------</w:t>
-      </w:r>
-      <w:r>
-        <w:t xml:space="preserve">--------------------------------------- </w:t>
-      </w:r>
-      <w:r>
-        <w:t>low</w:t>
-      </w:r>
-    </w:p>
-    <w:p>
-      <w:pPr>
-        <w:pStyle w:val="ListParagraph"/>
-        <w:numPr>
-          <w:ilvl w:val="0"/>
-          <w:numId w:val="11"/>
-        </w:numPr>
-      </w:pPr>
-      <w:r>
-        <w:t>Display the image for the artwork</w:t>
-      </w:r>
-      <w:r>
-        <w:t xml:space="preserve"> </w:t>
-      </w:r>
-      <w:r>
-        <w:t>artist --------------------</w:t>
-      </w:r>
-      <w:r>
-        <w:t>--------------------------</w:t>
-      </w:r>
-      <w:r>
-        <w:t>------ medium</w:t>
-      </w:r>
-    </w:p>
-    <w:p>
-      <w:pPr>
-        <w:pStyle w:val="ListParagraph"/>
-        <w:numPr>
-          <w:ilvl w:val="0"/>
-          <w:numId w:val="11"/>
-        </w:numPr>
-      </w:pPr>
-      <w:r>
-        <w:t>Allow the user to select the artist that created the artwork</w:t>
-      </w:r>
-      <w:r>
-        <w:t xml:space="preserve"> -------------------------- </w:t>
-      </w:r>
-      <w:r>
-        <w:rPr>
-          <w:color w:val="C00000"/>
-        </w:rPr>
-        <w:t>high</w:t>
-      </w:r>
-    </w:p>
-    <w:p>
-      <w:pPr>
-        <w:pStyle w:val="ListParagraph"/>
-        <w:ind w:left="1800"/>
-      </w:pPr>
-    </w:p>
-    <w:p>
-      <w:pPr>
-        <w:pStyle w:val="ListParagraph"/>
-        <w:ind w:left="1800"/>
-      </w:pPr>
-    </w:p>
-    <w:p>
-      <w:pPr>
-        <w:pStyle w:val="ListParagraph"/>
-        <w:ind w:left="1800"/>
-      </w:pPr>
-    </w:p>
-    <w:p>
-      <w:pPr>
-        <w:pStyle w:val="ListParagraph"/>
-        <w:ind w:left="1800"/>
-      </w:pPr>
-    </w:p>
-    <w:p>
-      <w:pPr>
-        <w:pStyle w:val="ListParagraph"/>
-        <w:ind w:left="1800"/>
-      </w:pPr>
-    </w:p>
-    <w:p>
-      <w:pPr>
-        <w:pStyle w:val="ListParagraph"/>
-        <w:ind w:left="1800"/>
-      </w:pPr>
-    </w:p>
-    <w:p>
-      <w:pPr>
-        <w:pStyle w:val="ListParagraph"/>
-        <w:ind w:left="1800"/>
-      </w:pPr>
-    </w:p>
-    <w:p>
-      <w:pPr>
-        <w:pStyle w:val="ListParagraph"/>
-        <w:ind w:left="1800"/>
-      </w:pPr>
-    </w:p>
     <w:p>
       <w:pPr>
         <w:pStyle w:val="ListParagraph"/>
@@ -6987,7 +6202,7 @@
 </file>
 
 <file path=customXml/itemProps1.xml><?xml version="1.0" encoding="utf-8"?>
-<ds:datastoreItem xmlns:ds="http://schemas.openxmlformats.org/officeDocument/2006/customXml" ds:itemID="{CB73E27E-1F26-DA4E-8C51-5078E3C4827A}">
+<ds:datastoreItem xmlns:ds="http://schemas.openxmlformats.org/officeDocument/2006/customXml" ds:itemID="{3BA7026D-45C4-E04C-909D-ADBEB55DA1C7}">
   <ds:schemaRefs>
     <ds:schemaRef ds:uri="http://schemas.openxmlformats.org/officeDocument/2006/bibliography"/>
   </ds:schemaRefs>

</xml_diff>